<commit_message>
Updated doc with JPA
</commit_message>
<xml_diff>
--- a/JAVA-SPRING.docx
+++ b/JAVA-SPRING.docx
@@ -62,10 +62,7 @@
     </w:p>
     <w:p>
       <w:r>
-        <w:t>M</w:t>
-      </w:r>
-      <w:r>
-        <w:t>ost popular frameworks for Java enterprise edition.</w:t>
+        <w:t>Most popular frameworks for Java enterprise edition.</w:t>
       </w:r>
       <w:r>
         <w:t xml:space="preserve"> </w:t>
@@ -400,12 +397,6 @@
           <w:bdr w:val="none" w:sz="0" w:space="0" w:color="auto" w:frame="1"/>
         </w:rPr>
         <w:tab/>
-      </w:r>
-      <w:r>
-        <w:rPr>
-          <w:rStyle w:val="HTMLCode"/>
-          <w:bdr w:val="none" w:sz="0" w:space="0" w:color="auto" w:frame="1"/>
-        </w:rPr>
         <w:t xml:space="preserve">public void </w:t>
       </w:r>
       <w:proofErr w:type="spellStart"/>
@@ -483,12 +474,6 @@
           <w:bdr w:val="none" w:sz="0" w:space="0" w:color="auto" w:frame="1"/>
         </w:rPr>
         <w:tab/>
-      </w:r>
-      <w:r>
-        <w:rPr>
-          <w:rStyle w:val="HTMLCode"/>
-          <w:bdr w:val="none" w:sz="0" w:space="0" w:color="auto" w:frame="1"/>
-        </w:rPr>
         <w:t>}</w:t>
       </w:r>
     </w:p>
@@ -549,14 +534,7 @@
           <w:rStyle w:val="HTMLCode"/>
           <w:bdr w:val="none" w:sz="0" w:space="0" w:color="auto" w:frame="1"/>
         </w:rPr>
-        <w:t xml:space="preserve">      </w:t>
-      </w:r>
-      <w:r>
-        <w:rPr>
-          <w:rStyle w:val="HTMLCode"/>
-          <w:bdr w:val="none" w:sz="0" w:space="0" w:color="auto" w:frame="1"/>
-        </w:rPr>
-        <w:t xml:space="preserve">public class </w:t>
+        <w:t xml:space="preserve">      public class </w:t>
       </w:r>
       <w:proofErr w:type="spellStart"/>
       <w:r>
@@ -591,45 +569,32 @@
           <w:bdr w:val="none" w:sz="0" w:space="0" w:color="auto" w:frame="1"/>
         </w:rPr>
         <w:tab/>
-      </w:r>
+        <w:t xml:space="preserve">public void </w:t>
+      </w:r>
+      <w:proofErr w:type="spellStart"/>
+      <w:proofErr w:type="gramStart"/>
       <w:r>
         <w:rPr>
           <w:rStyle w:val="HTMLCode"/>
           <w:bdr w:val="none" w:sz="0" w:space="0" w:color="auto" w:frame="1"/>
         </w:rPr>
-        <w:t xml:space="preserve">public void </w:t>
-      </w:r>
-      <w:proofErr w:type="spellStart"/>
-      <w:proofErr w:type="gramStart"/>
+        <w:t>sendEmail</w:t>
+      </w:r>
+      <w:proofErr w:type="spellEnd"/>
       <w:r>
         <w:rPr>
           <w:rStyle w:val="HTMLCode"/>
           <w:bdr w:val="none" w:sz="0" w:space="0" w:color="auto" w:frame="1"/>
         </w:rPr>
-        <w:t>sendEmail</w:t>
-      </w:r>
-      <w:proofErr w:type="spellEnd"/>
+        <w:t>(</w:t>
+      </w:r>
+      <w:proofErr w:type="gramEnd"/>
       <w:r>
         <w:rPr>
           <w:rStyle w:val="HTMLCode"/>
           <w:bdr w:val="none" w:sz="0" w:space="0" w:color="auto" w:frame="1"/>
         </w:rPr>
-        <w:t>(</w:t>
-      </w:r>
-      <w:proofErr w:type="gramEnd"/>
-      <w:r>
-        <w:rPr>
-          <w:rStyle w:val="HTMLCode"/>
-          <w:bdr w:val="none" w:sz="0" w:space="0" w:color="auto" w:frame="1"/>
-        </w:rPr>
-        <w:t>String message, String receiver</w:t>
-      </w:r>
-      <w:r>
-        <w:rPr>
-          <w:rStyle w:val="HTMLCode"/>
-          <w:bdr w:val="none" w:sz="0" w:space="0" w:color="auto" w:frame="1"/>
-        </w:rPr>
-        <w:t>){</w:t>
+        <w:t>String message, String receiver){</w:t>
       </w:r>
     </w:p>
     <w:p>
@@ -683,12 +648,6 @@
           <w:bdr w:val="none" w:sz="0" w:space="0" w:color="auto" w:frame="1"/>
         </w:rPr>
         <w:tab/>
-      </w:r>
-      <w:r>
-        <w:rPr>
-          <w:rStyle w:val="HTMLCode"/>
-          <w:bdr w:val="none" w:sz="0" w:space="0" w:color="auto" w:frame="1"/>
-        </w:rPr>
         <w:t>}</w:t>
       </w:r>
     </w:p>
@@ -706,14 +665,7 @@
           <w:rStyle w:val="HTMLCode"/>
           <w:bdr w:val="none" w:sz="0" w:space="0" w:color="auto" w:frame="1"/>
         </w:rPr>
-        <w:t xml:space="preserve">      </w:t>
-      </w:r>
-      <w:r>
-        <w:rPr>
-          <w:rStyle w:val="HTMLCode"/>
-          <w:bdr w:val="none" w:sz="0" w:space="0" w:color="auto" w:frame="1"/>
-        </w:rPr>
-        <w:t>}</w:t>
+        <w:t xml:space="preserve">      }</w:t>
       </w:r>
     </w:p>
     <w:p>
@@ -1302,22 +1254,7 @@
       </w:r>
       <w:proofErr w:type="gramEnd"/>
       <w:r>
-        <w:t xml:space="preserve"> assume for the time being the instantiation part </w:t>
-      </w:r>
-      <w:r>
-        <w:t xml:space="preserve">for most of our classes </w:t>
-      </w:r>
-      <w:r>
-        <w:t xml:space="preserve">is being handled by some </w:t>
-      </w:r>
-      <w:r>
-        <w:t>central</w:t>
-      </w:r>
-      <w:r>
-        <w:t xml:space="preserve"> class</w:t>
-      </w:r>
-      <w:r>
-        <w:t xml:space="preserve"> and tomorrow if there is a change in instantiation logic that is the only place we make changes.</w:t>
+        <w:t xml:space="preserve"> assume for the time being the instantiation part for most of our classes is being handled by some central class and tomorrow if there is a change in instantiation logic that is the only place we make changes.</w:t>
       </w:r>
     </w:p>
     <w:p>
@@ -1857,12 +1794,6 @@
           <w:bdr w:val="none" w:sz="0" w:space="0" w:color="auto" w:frame="1"/>
         </w:rPr>
         <w:tab/>
-      </w:r>
-      <w:r>
-        <w:rPr>
-          <w:rStyle w:val="HTMLCode"/>
-          <w:bdr w:val="none" w:sz="0" w:space="0" w:color="auto" w:frame="1"/>
-        </w:rPr>
         <w:t xml:space="preserve">void </w:t>
       </w:r>
       <w:proofErr w:type="spellStart"/>
@@ -2804,44 +2735,23 @@
           <w:rStyle w:val="HTMLCode"/>
           <w:bdr w:val="none" w:sz="0" w:space="0" w:color="auto" w:frame="1"/>
         </w:rPr>
-        <w:t>this.</w:t>
-      </w:r>
+        <w:t>this.service</w:t>
+      </w:r>
+      <w:proofErr w:type="gramEnd"/>
       <w:r>
         <w:rPr>
           <w:rStyle w:val="HTMLCode"/>
           <w:bdr w:val="none" w:sz="0" w:space="0" w:color="auto" w:frame="1"/>
         </w:rPr>
-        <w:t>s</w:t>
-      </w:r>
+        <w:t>.sendMessage</w:t>
+      </w:r>
+      <w:proofErr w:type="spellEnd"/>
       <w:r>
         <w:rPr>
           <w:rStyle w:val="HTMLCode"/>
           <w:bdr w:val="none" w:sz="0" w:space="0" w:color="auto" w:frame="1"/>
         </w:rPr>
-        <w:t>ervice</w:t>
-      </w:r>
-      <w:proofErr w:type="gramEnd"/>
-      <w:r>
-        <w:rPr>
-          <w:rStyle w:val="HTMLCode"/>
-          <w:bdr w:val="none" w:sz="0" w:space="0" w:color="auto" w:frame="1"/>
-        </w:rPr>
-        <w:t>.sendMessage</w:t>
-      </w:r>
-      <w:proofErr w:type="spellEnd"/>
-      <w:r>
-        <w:rPr>
-          <w:rStyle w:val="HTMLCode"/>
-          <w:bdr w:val="none" w:sz="0" w:space="0" w:color="auto" w:frame="1"/>
-        </w:rPr>
-        <w:t xml:space="preserve"> </w:t>
-      </w:r>
-      <w:r>
-        <w:rPr>
-          <w:rStyle w:val="HTMLCode"/>
-          <w:bdr w:val="none" w:sz="0" w:space="0" w:color="auto" w:frame="1"/>
-        </w:rPr>
-        <w:t xml:space="preserve">(message, receiver);    </w:t>
+        <w:t xml:space="preserve"> (message, receiver);    </w:t>
       </w:r>
     </w:p>
     <w:p>
@@ -3003,13 +2913,7 @@
     </w:p>
     <w:p>
       <w:r>
-        <w:t xml:space="preserve">A component A boots an application and creates a configuration object, Config, that is needed by some but not </w:t>
-      </w:r>
-      <w:r>
-        <w:t>all</w:t>
-      </w:r>
-      <w:r>
-        <w:t xml:space="preserve"> the components in the system. Then A calls </w:t>
+        <w:t xml:space="preserve">A component A boots an application and creates a configuration object, Config, that is needed by some but not all the components in the system. Then A calls </w:t>
       </w:r>
       <w:r>
         <w:t xml:space="preserve">a method </w:t>
@@ -3122,13 +3026,7 @@
         <w:t xml:space="preserve">So, we </w:t>
       </w:r>
       <w:r>
-        <w:t xml:space="preserve">use a dependency injection container you can reduce dependency carrying and the use of static singletons. The container knows about all components in the application. </w:t>
-      </w:r>
-      <w:r>
-        <w:t>Therefore,</w:t>
-      </w:r>
-      <w:r>
-        <w:t xml:space="preserve"> it can wire the components together perfectly, without having to pass any dependencies through one component to another.</w:t>
+        <w:t>use a dependency injection container you can reduce dependency carrying and the use of static singletons. The container knows about all components in the application. Therefore, it can wire the components together perfectly, without having to pass any dependencies through one component to another.</w:t>
       </w:r>
     </w:p>
     <w:p>
@@ -7072,14 +6970,7 @@
           <w:sz w:val="18"/>
           <w:szCs w:val="18"/>
         </w:rPr>
-        <w:t>Generally called the stereotypes</w:t>
-      </w:r>
-      <w:r>
-        <w:rPr>
-          <w:sz w:val="18"/>
-          <w:szCs w:val="18"/>
-        </w:rPr>
-        <w:t xml:space="preserve">, </w:t>
+        <w:t xml:space="preserve">Generally called the stereotypes, </w:t>
       </w:r>
       <w:r>
         <w:rPr>
@@ -7389,24 +7280,2522 @@
         </w:rPr>
         <w:t>DB connectivity.</w:t>
       </w:r>
+    </w:p>
+    <w:p>
+      <w:pPr>
+        <w:rPr>
+          <w:sz w:val="18"/>
+          <w:szCs w:val="18"/>
+        </w:rPr>
+      </w:pPr>
+    </w:p>
+    <w:p>
+      <w:pPr>
+        <w:rPr>
+          <w:sz w:val="18"/>
+          <w:szCs w:val="18"/>
+        </w:rPr>
+      </w:pPr>
+    </w:p>
+    <w:p>
+      <w:pPr>
+        <w:rPr>
+          <w:b/>
+          <w:bCs/>
+          <w:sz w:val="18"/>
+          <w:szCs w:val="18"/>
+          <w:u w:val="single"/>
+        </w:rPr>
+      </w:pPr>
+      <w:r>
+        <w:rPr>
+          <w:b/>
+          <w:bCs/>
+          <w:sz w:val="18"/>
+          <w:szCs w:val="18"/>
+          <w:u w:val="single"/>
+        </w:rPr>
+        <w:lastRenderedPageBreak/>
+        <w:t>Why and when you should use JPA</w:t>
+      </w:r>
+    </w:p>
+    <w:p>
+      <w:pPr>
+        <w:rPr>
+          <w:sz w:val="18"/>
+          <w:szCs w:val="18"/>
+        </w:rPr>
+      </w:pPr>
+      <w:r>
+        <w:rPr>
+          <w:sz w:val="18"/>
+          <w:szCs w:val="18"/>
+        </w:rPr>
+        <w:t>JDBC API is still very verbose and, more importantly, lacks many features that are required when implementing a modern data access layer, like:</w:t>
+      </w:r>
+    </w:p>
+    <w:p>
+      <w:pPr>
+        <w:pStyle w:val="ListParagraph"/>
+        <w:numPr>
+          <w:ilvl w:val="0"/>
+          <w:numId w:val="4"/>
+        </w:numPr>
+        <w:rPr>
+          <w:sz w:val="18"/>
+          <w:szCs w:val="18"/>
+        </w:rPr>
+      </w:pPr>
+      <w:r>
+        <w:rPr>
+          <w:sz w:val="18"/>
+          <w:szCs w:val="18"/>
+        </w:rPr>
+        <w:t>A way to fetch objects directly from the query result set.</w:t>
+      </w:r>
+      <w:r>
+        <w:rPr>
+          <w:sz w:val="18"/>
+          <w:szCs w:val="18"/>
+        </w:rPr>
+        <w:t xml:space="preserve"> (In JDBC </w:t>
+      </w:r>
+      <w:r>
+        <w:rPr>
+          <w:sz w:val="18"/>
+          <w:szCs w:val="18"/>
+        </w:rPr>
+        <w:t xml:space="preserve">we need to iterate the </w:t>
+      </w:r>
+      <w:proofErr w:type="spellStart"/>
+      <w:r>
+        <w:rPr>
+          <w:sz w:val="18"/>
+          <w:szCs w:val="18"/>
+        </w:rPr>
+        <w:t>ReusltSet</w:t>
+      </w:r>
+      <w:proofErr w:type="spellEnd"/>
+      <w:r>
+        <w:rPr>
+          <w:sz w:val="18"/>
+          <w:szCs w:val="18"/>
+        </w:rPr>
+        <w:t xml:space="preserve"> and extract the column values to set the object properties.</w:t>
+      </w:r>
+      <w:r>
+        <w:rPr>
+          <w:sz w:val="18"/>
+          <w:szCs w:val="18"/>
+        </w:rPr>
+        <w:t>)</w:t>
+      </w:r>
+    </w:p>
+    <w:p>
+      <w:pPr>
+        <w:pStyle w:val="ListParagraph"/>
+        <w:numPr>
+          <w:ilvl w:val="0"/>
+          <w:numId w:val="4"/>
+        </w:numPr>
+        <w:rPr>
+          <w:sz w:val="18"/>
+          <w:szCs w:val="18"/>
+        </w:rPr>
+      </w:pPr>
+      <w:r>
+        <w:rPr>
+          <w:sz w:val="18"/>
+          <w:szCs w:val="18"/>
+        </w:rPr>
+        <w:t>A transparent way to batch statements without having to rewrite the data access code when switching from the default non-batching mode to using batching.</w:t>
+      </w:r>
+    </w:p>
+    <w:p>
+      <w:pPr>
+        <w:pStyle w:val="ListParagraph"/>
+        <w:numPr>
+          <w:ilvl w:val="0"/>
+          <w:numId w:val="4"/>
+        </w:numPr>
+        <w:rPr>
+          <w:sz w:val="18"/>
+          <w:szCs w:val="18"/>
+        </w:rPr>
+      </w:pPr>
+      <w:r>
+        <w:rPr>
+          <w:sz w:val="18"/>
+          <w:szCs w:val="18"/>
+        </w:rPr>
+        <w:t>S</w:t>
+      </w:r>
+      <w:r>
+        <w:rPr>
+          <w:sz w:val="18"/>
+          <w:szCs w:val="18"/>
+        </w:rPr>
+        <w:t>upport for optimistic locking</w:t>
+      </w:r>
+      <w:r>
+        <w:rPr>
+          <w:sz w:val="18"/>
+          <w:szCs w:val="18"/>
+        </w:rPr>
+        <w:t>.</w:t>
+      </w:r>
+      <w:r>
+        <w:rPr>
+          <w:sz w:val="18"/>
+          <w:szCs w:val="18"/>
+        </w:rPr>
+        <w:t xml:space="preserve"> </w:t>
+      </w:r>
+      <w:r>
+        <w:rPr>
+          <w:sz w:val="18"/>
+          <w:szCs w:val="18"/>
+        </w:rPr>
+        <w:t>Optimistic Locking is a strategy where you read a record, take note of a version number (other methods to do this involve dates, timestamps or checksums/hashes) and check that the version hasn't changed before you write the record back. When you write the record back you filter the update on the version to make sure it's atomic. (i.e. hasn't been updated between when you check the version and write the record to the disk) and update the version in one hit.</w:t>
+      </w:r>
+    </w:p>
+    <w:p>
+      <w:pPr>
+        <w:pStyle w:val="ListParagraph"/>
+        <w:rPr>
+          <w:sz w:val="18"/>
+          <w:szCs w:val="18"/>
+        </w:rPr>
+      </w:pPr>
+      <w:r>
+        <w:rPr>
+          <w:sz w:val="18"/>
+          <w:szCs w:val="18"/>
+        </w:rPr>
+        <w:t>If the record is dirty (i.e. different version to yours) you abort the transaction and the user can re-start it.</w:t>
+      </w:r>
+    </w:p>
+    <w:p>
+      <w:pPr>
+        <w:pStyle w:val="ListParagraph"/>
+        <w:rPr>
+          <w:sz w:val="18"/>
+          <w:szCs w:val="18"/>
+        </w:rPr>
+      </w:pPr>
+      <w:r>
+        <w:rPr>
+          <w:sz w:val="18"/>
+          <w:szCs w:val="18"/>
+        </w:rPr>
+        <w:t xml:space="preserve">This strategy is most applicable to high-volume systems and three-tier architectures where you do not necessarily maintain a connection to the database for your session. In this situation the client cannot </w:t>
+      </w:r>
+      <w:proofErr w:type="gramStart"/>
+      <w:r>
+        <w:rPr>
+          <w:sz w:val="18"/>
+          <w:szCs w:val="18"/>
+        </w:rPr>
+        <w:t>actually maintain</w:t>
+      </w:r>
+      <w:proofErr w:type="gramEnd"/>
+      <w:r>
+        <w:rPr>
+          <w:sz w:val="18"/>
+          <w:szCs w:val="18"/>
+        </w:rPr>
+        <w:t xml:space="preserve"> database locks</w:t>
+      </w:r>
+      <w:r>
+        <w:rPr>
+          <w:sz w:val="18"/>
+          <w:szCs w:val="18"/>
+        </w:rPr>
+        <w:t>.</w:t>
+      </w:r>
+    </w:p>
+    <w:p>
+      <w:pPr>
+        <w:pStyle w:val="ListParagraph"/>
+        <w:rPr>
+          <w:sz w:val="18"/>
+          <w:szCs w:val="18"/>
+        </w:rPr>
+      </w:pPr>
+      <w:r>
+        <w:rPr>
+          <w:sz w:val="18"/>
+          <w:szCs w:val="18"/>
+        </w:rPr>
+        <w:t xml:space="preserve">Pessimistic Locking is when you lock the record for your exclusive use until you have finished with it. It has much better integrity than optimistic locking but requires you to be careful with your application design to avoid Deadlocks. To use pessimistic </w:t>
+      </w:r>
+      <w:r>
+        <w:rPr>
+          <w:sz w:val="18"/>
+          <w:szCs w:val="18"/>
+        </w:rPr>
+        <w:t>locking,</w:t>
+      </w:r>
+      <w:r>
+        <w:rPr>
+          <w:sz w:val="18"/>
+          <w:szCs w:val="18"/>
+        </w:rPr>
+        <w:t xml:space="preserve"> you need either a direct connection to the database (as would typically be the case in a </w:t>
+      </w:r>
+      <w:proofErr w:type="gramStart"/>
+      <w:r>
+        <w:rPr>
+          <w:sz w:val="18"/>
+          <w:szCs w:val="18"/>
+        </w:rPr>
+        <w:t>two tier</w:t>
+      </w:r>
+      <w:proofErr w:type="gramEnd"/>
+      <w:r>
+        <w:rPr>
+          <w:sz w:val="18"/>
+          <w:szCs w:val="18"/>
+        </w:rPr>
+        <w:t xml:space="preserve"> client server application) or an externally available transaction ID that can be used independently of the connection.</w:t>
+      </w:r>
+    </w:p>
+    <w:p>
+      <w:pPr>
+        <w:pStyle w:val="ListParagraph"/>
+        <w:rPr>
+          <w:sz w:val="18"/>
+          <w:szCs w:val="18"/>
+        </w:rPr>
+      </w:pPr>
+    </w:p>
+    <w:p>
+      <w:pPr>
+        <w:pStyle w:val="ListParagraph"/>
+        <w:numPr>
+          <w:ilvl w:val="0"/>
+          <w:numId w:val="4"/>
+        </w:numPr>
+        <w:rPr>
+          <w:sz w:val="18"/>
+          <w:szCs w:val="18"/>
+        </w:rPr>
+      </w:pPr>
+      <w:r>
+        <w:rPr>
+          <w:sz w:val="18"/>
+          <w:szCs w:val="18"/>
+        </w:rPr>
+        <w:t>A pagination API that hides the underlying database-specific Top-N and Next-N query syntax</w:t>
+      </w:r>
+      <w:r>
+        <w:rPr>
+          <w:sz w:val="18"/>
+          <w:szCs w:val="18"/>
+        </w:rPr>
+        <w:t>.</w:t>
+      </w:r>
+    </w:p>
+    <w:p>
+      <w:pPr>
+        <w:pStyle w:val="ListParagraph"/>
+        <w:rPr>
+          <w:sz w:val="18"/>
+          <w:szCs w:val="18"/>
+        </w:rPr>
+      </w:pPr>
+    </w:p>
+    <w:p>
+      <w:pPr>
+        <w:pStyle w:val="ListParagraph"/>
+        <w:rPr>
+          <w:sz w:val="18"/>
+          <w:szCs w:val="18"/>
+        </w:rPr>
+      </w:pPr>
+      <w:r>
+        <w:rPr>
+          <w:sz w:val="18"/>
+          <w:szCs w:val="18"/>
+        </w:rPr>
+        <w:t xml:space="preserve">Later </w:t>
+      </w:r>
+      <w:r>
+        <w:rPr>
+          <w:sz w:val="18"/>
+          <w:szCs w:val="18"/>
+        </w:rPr>
+        <w:t>in 2001, Gavin King decided to create an ORM framework that could map database tables to POJOs (Plain Old Java Objects), and that’s how Hibernate was born.</w:t>
+      </w:r>
+    </w:p>
+    <w:p>
+      <w:pPr>
+        <w:pStyle w:val="ListParagraph"/>
+        <w:rPr>
+          <w:sz w:val="18"/>
+          <w:szCs w:val="18"/>
+        </w:rPr>
+      </w:pPr>
+      <w:r>
+        <w:rPr>
+          <w:sz w:val="18"/>
+          <w:szCs w:val="18"/>
+        </w:rPr>
+        <w:t>Learning from the Hibernate project success, the Java EE platform decided to standardize the way Hibernate and Oracle TopLink, and that’s how JPA (Java Persistence API) was born.</w:t>
+      </w:r>
+    </w:p>
+    <w:p>
+      <w:pPr>
+        <w:pStyle w:val="ListParagraph"/>
+        <w:rPr>
+          <w:sz w:val="18"/>
+          <w:szCs w:val="18"/>
+        </w:rPr>
+      </w:pPr>
+      <w:r>
+        <w:rPr>
+          <w:sz w:val="18"/>
+          <w:szCs w:val="18"/>
+        </w:rPr>
+        <w:t xml:space="preserve">JPA is only a specification and cannot be used on its own, providing only a set of interfaces that define the standard persistence API, which is implemented by a JPA provider, like Hibernate, </w:t>
+      </w:r>
+      <w:proofErr w:type="spellStart"/>
+      <w:r>
+        <w:rPr>
+          <w:sz w:val="18"/>
+          <w:szCs w:val="18"/>
+        </w:rPr>
+        <w:t>EclipseLink</w:t>
+      </w:r>
+      <w:proofErr w:type="spellEnd"/>
+      <w:r>
+        <w:rPr>
+          <w:sz w:val="18"/>
+          <w:szCs w:val="18"/>
+        </w:rPr>
+        <w:t xml:space="preserve">, or </w:t>
+      </w:r>
+      <w:proofErr w:type="spellStart"/>
+      <w:r>
+        <w:rPr>
+          <w:sz w:val="18"/>
+          <w:szCs w:val="18"/>
+        </w:rPr>
+        <w:t>OpenJPA</w:t>
+      </w:r>
+      <w:proofErr w:type="spellEnd"/>
+      <w:r>
+        <w:rPr>
+          <w:sz w:val="18"/>
+          <w:szCs w:val="18"/>
+        </w:rPr>
+        <w:t>.</w:t>
+      </w:r>
+    </w:p>
+    <w:p>
+      <w:pPr>
+        <w:pStyle w:val="ListParagraph"/>
+        <w:rPr>
+          <w:sz w:val="18"/>
+          <w:szCs w:val="18"/>
+        </w:rPr>
+      </w:pPr>
+    </w:p>
+    <w:p>
+      <w:pPr>
+        <w:pStyle w:val="ListParagraph"/>
+        <w:rPr>
+          <w:sz w:val="18"/>
+          <w:szCs w:val="18"/>
+        </w:rPr>
+      </w:pPr>
+      <w:r>
+        <w:rPr>
+          <w:sz w:val="18"/>
+          <w:szCs w:val="18"/>
+        </w:rPr>
+        <w:t>JPA and Hibernate are extremely popular.</w:t>
+      </w:r>
+      <w:r>
+        <w:rPr>
+          <w:sz w:val="18"/>
+          <w:szCs w:val="18"/>
+        </w:rPr>
+        <w:t xml:space="preserve"> </w:t>
+      </w:r>
+      <w:r>
+        <w:rPr>
+          <w:sz w:val="18"/>
+          <w:szCs w:val="18"/>
+        </w:rPr>
+        <w:t>The Spring Data JPA integration works like a charm. In fact, one of the biggest reasons why JPA and Hibernate are so popular is because Spring Boot uses Spring Data JPA, which, in turn, uses Hibernate behind the scenes.</w:t>
+      </w:r>
+    </w:p>
+    <w:p>
+      <w:pPr>
+        <w:rPr>
+          <w:sz w:val="18"/>
+          <w:szCs w:val="18"/>
+        </w:rPr>
+      </w:pPr>
+      <w:r>
+        <w:rPr>
+          <w:b/>
+          <w:bCs/>
+          <w:sz w:val="18"/>
+          <w:szCs w:val="18"/>
+          <w:u w:val="single"/>
+        </w:rPr>
+        <w:t>JPA Relationships</w:t>
+      </w:r>
+      <w:r>
+        <w:rPr>
+          <w:b/>
+          <w:bCs/>
+          <w:sz w:val="18"/>
+          <w:szCs w:val="18"/>
+          <w:u w:val="single"/>
+        </w:rPr>
+        <w:t>:</w:t>
+      </w:r>
+      <w:r>
+        <w:rPr>
+          <w:sz w:val="18"/>
+          <w:szCs w:val="18"/>
+        </w:rPr>
+        <w:t xml:space="preserve"> C</w:t>
+      </w:r>
+      <w:r>
+        <w:rPr>
+          <w:sz w:val="18"/>
+          <w:szCs w:val="18"/>
+        </w:rPr>
+        <w:t>an be either unidirectional or bidirectional.</w:t>
+      </w:r>
+      <w:r>
+        <w:rPr>
+          <w:sz w:val="18"/>
+          <w:szCs w:val="18"/>
+        </w:rPr>
+        <w:t xml:space="preserve"> </w:t>
+      </w:r>
+      <w:r>
+        <w:rPr>
+          <w:sz w:val="18"/>
+          <w:szCs w:val="18"/>
+        </w:rPr>
+        <w:t>For a bidirectional relationship, we usually define</w:t>
+      </w:r>
+      <w:r>
+        <w:rPr>
+          <w:sz w:val="18"/>
+          <w:szCs w:val="18"/>
+        </w:rPr>
+        <w:t xml:space="preserve"> </w:t>
+      </w:r>
+      <w:r>
+        <w:rPr>
+          <w:sz w:val="18"/>
+          <w:szCs w:val="18"/>
+        </w:rPr>
+        <w:t>the owning side</w:t>
+      </w:r>
+      <w:r>
+        <w:rPr>
+          <w:sz w:val="18"/>
+          <w:szCs w:val="18"/>
+        </w:rPr>
+        <w:t xml:space="preserve"> and the </w:t>
+      </w:r>
+      <w:r>
+        <w:rPr>
+          <w:sz w:val="18"/>
+          <w:szCs w:val="18"/>
+        </w:rPr>
+        <w:t>inverse or the referencing side</w:t>
+      </w:r>
+      <w:r>
+        <w:rPr>
+          <w:sz w:val="18"/>
+          <w:szCs w:val="18"/>
+        </w:rPr>
+        <w:t xml:space="preserve">. </w:t>
+      </w:r>
+      <w:r>
+        <w:rPr>
+          <w:sz w:val="18"/>
+          <w:szCs w:val="18"/>
+        </w:rPr>
+        <w:t>The @</w:t>
+      </w:r>
+      <w:proofErr w:type="spellStart"/>
+      <w:r>
+        <w:rPr>
+          <w:sz w:val="18"/>
+          <w:szCs w:val="18"/>
+        </w:rPr>
+        <w:t>JoinColumn</w:t>
+      </w:r>
+      <w:proofErr w:type="spellEnd"/>
+      <w:r>
+        <w:rPr>
+          <w:sz w:val="18"/>
+          <w:szCs w:val="18"/>
+        </w:rPr>
+        <w:t xml:space="preserve"> annotation helps us specify the column we'll use for joining an entity association or element collection. On the other hand, the </w:t>
+      </w:r>
+      <w:proofErr w:type="spellStart"/>
+      <w:r>
+        <w:rPr>
+          <w:sz w:val="18"/>
+          <w:szCs w:val="18"/>
+        </w:rPr>
+        <w:t>mappedBy</w:t>
+      </w:r>
+      <w:proofErr w:type="spellEnd"/>
+      <w:r>
+        <w:rPr>
+          <w:sz w:val="18"/>
+          <w:szCs w:val="18"/>
+        </w:rPr>
+        <w:t xml:space="preserve"> attribute is used to define the referencing side (non-owning side) of the relationship.</w:t>
+      </w:r>
+    </w:p>
+    <w:p>
+      <w:pPr>
+        <w:rPr>
+          <w:sz w:val="18"/>
+          <w:szCs w:val="18"/>
+        </w:rPr>
+      </w:pPr>
+      <w:r>
+        <w:rPr>
+          <w:sz w:val="18"/>
+          <w:szCs w:val="18"/>
+        </w:rPr>
+        <w:t>L</w:t>
+      </w:r>
+      <w:r>
+        <w:rPr>
+          <w:sz w:val="18"/>
+          <w:szCs w:val="18"/>
+        </w:rPr>
+        <w:t>et's say we have two entities: Employee and Email.</w:t>
+      </w:r>
+      <w:r>
+        <w:rPr>
+          <w:sz w:val="18"/>
+          <w:szCs w:val="18"/>
+        </w:rPr>
+        <w:t xml:space="preserve"> A</w:t>
+      </w:r>
+      <w:r>
+        <w:rPr>
+          <w:sz w:val="18"/>
+          <w:szCs w:val="18"/>
+        </w:rPr>
+        <w:t>n employee can have multiple email addresses. However, a given email address can belong exactly to a single employee.</w:t>
+      </w:r>
+      <w:r>
+        <w:rPr>
+          <w:sz w:val="18"/>
+          <w:szCs w:val="18"/>
+        </w:rPr>
+        <w:t xml:space="preserve"> </w:t>
+      </w:r>
+      <w:proofErr w:type="gramStart"/>
+      <w:r>
+        <w:rPr>
+          <w:sz w:val="18"/>
+          <w:szCs w:val="18"/>
+        </w:rPr>
+        <w:t>Also</w:t>
+      </w:r>
+      <w:proofErr w:type="gramEnd"/>
+      <w:r>
+        <w:rPr>
+          <w:sz w:val="18"/>
+          <w:szCs w:val="18"/>
+        </w:rPr>
+        <w:t xml:space="preserve"> </w:t>
+      </w:r>
+      <w:r>
+        <w:rPr>
+          <w:sz w:val="18"/>
+          <w:szCs w:val="18"/>
+        </w:rPr>
+        <w:t xml:space="preserve">we'll have a foreign key </w:t>
+      </w:r>
+      <w:proofErr w:type="spellStart"/>
+      <w:r>
+        <w:rPr>
+          <w:sz w:val="18"/>
+          <w:szCs w:val="18"/>
+        </w:rPr>
+        <w:t>employee_id</w:t>
+      </w:r>
+      <w:proofErr w:type="spellEnd"/>
+      <w:r>
+        <w:rPr>
+          <w:sz w:val="18"/>
+          <w:szCs w:val="18"/>
+        </w:rPr>
+        <w:t xml:space="preserve"> in our Email entity referring to the id attribute of an Employee.</w:t>
+      </w:r>
+      <w:r>
+        <w:rPr>
+          <w:sz w:val="18"/>
+          <w:szCs w:val="18"/>
+        </w:rPr>
+        <w:t xml:space="preserve"> Many-To-One Relationship. </w:t>
+      </w:r>
+      <w:r>
+        <w:rPr>
+          <w:sz w:val="18"/>
+          <w:szCs w:val="18"/>
+        </w:rPr>
+        <w:t>The @</w:t>
+      </w:r>
+      <w:proofErr w:type="spellStart"/>
+      <w:r>
+        <w:rPr>
+          <w:sz w:val="18"/>
+          <w:szCs w:val="18"/>
+        </w:rPr>
+        <w:t>JoinColumn</w:t>
+      </w:r>
+      <w:proofErr w:type="spellEnd"/>
+      <w:r>
+        <w:rPr>
+          <w:sz w:val="18"/>
+          <w:szCs w:val="18"/>
+        </w:rPr>
+        <w:t xml:space="preserve"> annotation defines that actual physical mapping on the owning side</w:t>
+      </w:r>
+      <w:r>
+        <w:rPr>
+          <w:sz w:val="18"/>
+          <w:szCs w:val="18"/>
+        </w:rPr>
+        <w:t xml:space="preserve"> (Many side – Email here)</w:t>
+      </w:r>
+      <w:r>
+        <w:rPr>
+          <w:sz w:val="18"/>
+          <w:szCs w:val="18"/>
+        </w:rPr>
+        <w:t>:</w:t>
+      </w:r>
+    </w:p>
+    <w:p>
+      <w:pPr>
+        <w:rPr>
+          <w:sz w:val="18"/>
+          <w:szCs w:val="18"/>
+        </w:rPr>
+      </w:pPr>
+      <w:r>
+        <w:rPr>
+          <w:sz w:val="18"/>
+          <w:szCs w:val="18"/>
+        </w:rPr>
+        <w:t>@Entity</w:t>
+      </w:r>
+    </w:p>
+    <w:p>
+      <w:pPr>
+        <w:rPr>
+          <w:sz w:val="18"/>
+          <w:szCs w:val="18"/>
+        </w:rPr>
+      </w:pPr>
+      <w:r>
+        <w:rPr>
+          <w:sz w:val="18"/>
+          <w:szCs w:val="18"/>
+        </w:rPr>
+        <w:t>public class Email {</w:t>
+      </w:r>
+    </w:p>
+    <w:p>
+      <w:pPr>
+        <w:rPr>
+          <w:sz w:val="18"/>
+          <w:szCs w:val="18"/>
+        </w:rPr>
+      </w:pPr>
+      <w:r>
+        <w:rPr>
+          <w:sz w:val="18"/>
+          <w:szCs w:val="18"/>
+        </w:rPr>
+        <w:t xml:space="preserve">    @Id</w:t>
+      </w:r>
+    </w:p>
+    <w:p>
+      <w:pPr>
+        <w:rPr>
+          <w:sz w:val="18"/>
+          <w:szCs w:val="18"/>
+        </w:rPr>
+      </w:pPr>
+      <w:r>
+        <w:rPr>
+          <w:sz w:val="18"/>
+          <w:szCs w:val="18"/>
+        </w:rPr>
+        <w:t xml:space="preserve">    @</w:t>
+      </w:r>
+      <w:proofErr w:type="spellStart"/>
+      <w:proofErr w:type="gramStart"/>
+      <w:r>
+        <w:rPr>
+          <w:sz w:val="18"/>
+          <w:szCs w:val="18"/>
+        </w:rPr>
+        <w:t>GeneratedValue</w:t>
+      </w:r>
+      <w:proofErr w:type="spellEnd"/>
+      <w:r>
+        <w:rPr>
+          <w:sz w:val="18"/>
+          <w:szCs w:val="18"/>
+        </w:rPr>
+        <w:t>(</w:t>
+      </w:r>
+      <w:proofErr w:type="gramEnd"/>
+      <w:r>
+        <w:rPr>
+          <w:sz w:val="18"/>
+          <w:szCs w:val="18"/>
+        </w:rPr>
+        <w:t xml:space="preserve">strategy = </w:t>
+      </w:r>
+      <w:proofErr w:type="spellStart"/>
+      <w:r>
+        <w:rPr>
+          <w:sz w:val="18"/>
+          <w:szCs w:val="18"/>
+        </w:rPr>
+        <w:t>GenerationType.AUTO</w:t>
+      </w:r>
+      <w:proofErr w:type="spellEnd"/>
+      <w:r>
+        <w:rPr>
+          <w:sz w:val="18"/>
+          <w:szCs w:val="18"/>
+        </w:rPr>
+        <w:t>)</w:t>
+      </w:r>
+    </w:p>
+    <w:p>
+      <w:pPr>
+        <w:rPr>
+          <w:sz w:val="18"/>
+          <w:szCs w:val="18"/>
+        </w:rPr>
+      </w:pPr>
+      <w:r>
+        <w:rPr>
+          <w:sz w:val="18"/>
+          <w:szCs w:val="18"/>
+        </w:rPr>
+        <w:t xml:space="preserve">    private Long id;</w:t>
+      </w:r>
+    </w:p>
+    <w:p>
+      <w:pPr>
+        <w:rPr>
+          <w:sz w:val="18"/>
+          <w:szCs w:val="18"/>
+        </w:rPr>
+      </w:pPr>
+      <w:r>
+        <w:rPr>
+          <w:sz w:val="18"/>
+          <w:szCs w:val="18"/>
+        </w:rPr>
+        <w:lastRenderedPageBreak/>
+        <w:t xml:space="preserve"> </w:t>
+      </w:r>
+    </w:p>
+    <w:p>
+      <w:pPr>
+        <w:rPr>
+          <w:sz w:val="18"/>
+          <w:szCs w:val="18"/>
+        </w:rPr>
+      </w:pPr>
+      <w:r>
+        <w:rPr>
+          <w:sz w:val="18"/>
+          <w:szCs w:val="18"/>
+        </w:rPr>
+        <w:t xml:space="preserve">    @</w:t>
+      </w:r>
+      <w:proofErr w:type="spellStart"/>
+      <w:proofErr w:type="gramStart"/>
+      <w:r>
+        <w:rPr>
+          <w:sz w:val="18"/>
+          <w:szCs w:val="18"/>
+        </w:rPr>
+        <w:t>ManyToOne</w:t>
+      </w:r>
+      <w:proofErr w:type="spellEnd"/>
+      <w:r>
+        <w:rPr>
+          <w:sz w:val="18"/>
+          <w:szCs w:val="18"/>
+        </w:rPr>
+        <w:t>(</w:t>
+      </w:r>
+      <w:proofErr w:type="gramEnd"/>
+      <w:r>
+        <w:rPr>
+          <w:sz w:val="18"/>
+          <w:szCs w:val="18"/>
+        </w:rPr>
+        <w:t xml:space="preserve">fetch = </w:t>
+      </w:r>
+      <w:proofErr w:type="spellStart"/>
+      <w:r>
+        <w:rPr>
+          <w:sz w:val="18"/>
+          <w:szCs w:val="18"/>
+        </w:rPr>
+        <w:t>FetchType.LAZY</w:t>
+      </w:r>
+      <w:proofErr w:type="spellEnd"/>
+      <w:r>
+        <w:rPr>
+          <w:sz w:val="18"/>
+          <w:szCs w:val="18"/>
+        </w:rPr>
+        <w:t>)</w:t>
+      </w:r>
+    </w:p>
+    <w:p>
+      <w:pPr>
+        <w:rPr>
+          <w:sz w:val="18"/>
+          <w:szCs w:val="18"/>
+        </w:rPr>
+      </w:pPr>
+      <w:r>
+        <w:rPr>
+          <w:sz w:val="18"/>
+          <w:szCs w:val="18"/>
+        </w:rPr>
+        <w:t xml:space="preserve">    @</w:t>
+      </w:r>
+      <w:proofErr w:type="spellStart"/>
+      <w:proofErr w:type="gramStart"/>
+      <w:r>
+        <w:rPr>
+          <w:sz w:val="18"/>
+          <w:szCs w:val="18"/>
+        </w:rPr>
+        <w:t>JoinColumn</w:t>
+      </w:r>
+      <w:proofErr w:type="spellEnd"/>
+      <w:r>
+        <w:rPr>
+          <w:sz w:val="18"/>
+          <w:szCs w:val="18"/>
+        </w:rPr>
+        <w:t>(</w:t>
+      </w:r>
+      <w:proofErr w:type="gramEnd"/>
+      <w:r>
+        <w:rPr>
+          <w:sz w:val="18"/>
+          <w:szCs w:val="18"/>
+        </w:rPr>
+        <w:t>name = "</w:t>
+      </w:r>
+      <w:proofErr w:type="spellStart"/>
+      <w:r>
+        <w:rPr>
+          <w:sz w:val="18"/>
+          <w:szCs w:val="18"/>
+        </w:rPr>
+        <w:t>employee_id</w:t>
+      </w:r>
+      <w:proofErr w:type="spellEnd"/>
+      <w:r>
+        <w:rPr>
+          <w:sz w:val="18"/>
+          <w:szCs w:val="18"/>
+        </w:rPr>
+        <w:t>")</w:t>
+      </w:r>
+    </w:p>
+    <w:p>
+      <w:pPr>
+        <w:rPr>
+          <w:sz w:val="18"/>
+          <w:szCs w:val="18"/>
+        </w:rPr>
+      </w:pPr>
+      <w:r>
+        <w:rPr>
+          <w:sz w:val="18"/>
+          <w:szCs w:val="18"/>
+        </w:rPr>
+        <w:t xml:space="preserve">    private Employee </w:t>
+      </w:r>
+      <w:proofErr w:type="spellStart"/>
+      <w:r>
+        <w:rPr>
+          <w:sz w:val="18"/>
+          <w:szCs w:val="18"/>
+        </w:rPr>
+        <w:t>employee</w:t>
+      </w:r>
+      <w:proofErr w:type="spellEnd"/>
+      <w:r>
+        <w:rPr>
+          <w:sz w:val="18"/>
+          <w:szCs w:val="18"/>
+        </w:rPr>
+        <w:t>;</w:t>
+      </w:r>
+    </w:p>
+    <w:p>
+      <w:pPr>
+        <w:rPr>
+          <w:sz w:val="18"/>
+          <w:szCs w:val="18"/>
+        </w:rPr>
+      </w:pPr>
+      <w:r>
+        <w:rPr>
+          <w:sz w:val="18"/>
+          <w:szCs w:val="18"/>
+        </w:rPr>
+        <w:t xml:space="preserve">    // ... </w:t>
+      </w:r>
+    </w:p>
+    <w:p>
+      <w:pPr>
+        <w:rPr>
+          <w:sz w:val="18"/>
+          <w:szCs w:val="18"/>
+        </w:rPr>
+      </w:pPr>
+      <w:r>
+        <w:rPr>
+          <w:sz w:val="18"/>
+          <w:szCs w:val="18"/>
+        </w:rPr>
+        <w:t>}</w:t>
+      </w:r>
+    </w:p>
+    <w:p>
+      <w:pPr>
+        <w:rPr>
+          <w:sz w:val="18"/>
+          <w:szCs w:val="18"/>
+        </w:rPr>
+      </w:pPr>
+      <w:r>
+        <w:rPr>
+          <w:sz w:val="18"/>
+          <w:szCs w:val="18"/>
+        </w:rPr>
+        <w:t xml:space="preserve">It simply means that our Email entity will have a foreign key column named </w:t>
+      </w:r>
+      <w:proofErr w:type="spellStart"/>
+      <w:r>
+        <w:rPr>
+          <w:sz w:val="18"/>
+          <w:szCs w:val="18"/>
+        </w:rPr>
+        <w:t>employee_id</w:t>
+      </w:r>
+      <w:proofErr w:type="spellEnd"/>
+      <w:r>
+        <w:rPr>
+          <w:sz w:val="18"/>
+          <w:szCs w:val="18"/>
+        </w:rPr>
+        <w:t xml:space="preserve"> referring to the primary attribute id of our Employee entity.</w:t>
+      </w:r>
+      <w:r>
+        <w:rPr>
+          <w:sz w:val="18"/>
+          <w:szCs w:val="18"/>
+        </w:rPr>
+        <w:t xml:space="preserve"> </w:t>
+      </w:r>
+      <w:r>
+        <w:rPr>
+          <w:sz w:val="18"/>
+          <w:szCs w:val="18"/>
+        </w:rPr>
+        <w:t xml:space="preserve">Once we have defined the owning side of the relationship, </w:t>
+      </w:r>
+      <w:proofErr w:type="gramStart"/>
+      <w:r>
+        <w:rPr>
+          <w:sz w:val="18"/>
+          <w:szCs w:val="18"/>
+        </w:rPr>
+        <w:t>Hibernate</w:t>
+      </w:r>
+      <w:proofErr w:type="gramEnd"/>
+      <w:r>
+        <w:rPr>
+          <w:sz w:val="18"/>
+          <w:szCs w:val="18"/>
+        </w:rPr>
+        <w:t xml:space="preserve"> already has all the information it needs to map that</w:t>
+      </w:r>
+      <w:r>
+        <w:rPr>
+          <w:sz w:val="18"/>
+          <w:szCs w:val="18"/>
+        </w:rPr>
+        <w:t xml:space="preserve"> </w:t>
+      </w:r>
+      <w:r>
+        <w:rPr>
+          <w:sz w:val="18"/>
+          <w:szCs w:val="18"/>
+        </w:rPr>
+        <w:t>relationship in our database.</w:t>
+      </w:r>
+    </w:p>
+    <w:p>
+      <w:pPr>
+        <w:rPr>
+          <w:sz w:val="18"/>
+          <w:szCs w:val="18"/>
+        </w:rPr>
+      </w:pPr>
+      <w:r>
+        <w:rPr>
+          <w:sz w:val="18"/>
+          <w:szCs w:val="18"/>
+        </w:rPr>
+        <w:t xml:space="preserve">Now if we want to </w:t>
+      </w:r>
+      <w:r>
+        <w:rPr>
+          <w:sz w:val="18"/>
+          <w:szCs w:val="18"/>
+        </w:rPr>
+        <w:t>make this association bidirectional, all we'll have to do is to define the referencing side. The inverse or the referencing side simply maps to the owning side.</w:t>
+      </w:r>
+      <w:r>
+        <w:rPr>
+          <w:sz w:val="18"/>
+          <w:szCs w:val="18"/>
+        </w:rPr>
+        <w:t xml:space="preserve"> </w:t>
+      </w:r>
+      <w:r>
+        <w:rPr>
+          <w:sz w:val="18"/>
+          <w:szCs w:val="18"/>
+        </w:rPr>
+        <w:t xml:space="preserve">We can easily use the </w:t>
+      </w:r>
+      <w:proofErr w:type="spellStart"/>
+      <w:r>
+        <w:rPr>
+          <w:sz w:val="18"/>
+          <w:szCs w:val="18"/>
+        </w:rPr>
+        <w:t>mappedBy</w:t>
+      </w:r>
+      <w:proofErr w:type="spellEnd"/>
+      <w:r>
+        <w:rPr>
+          <w:sz w:val="18"/>
+          <w:szCs w:val="18"/>
+        </w:rPr>
+        <w:t xml:space="preserve"> attribute of @</w:t>
+      </w:r>
+      <w:proofErr w:type="spellStart"/>
+      <w:r>
+        <w:rPr>
+          <w:sz w:val="18"/>
+          <w:szCs w:val="18"/>
+        </w:rPr>
+        <w:t>OneToMany</w:t>
+      </w:r>
+      <w:proofErr w:type="spellEnd"/>
+      <w:r>
+        <w:rPr>
+          <w:sz w:val="18"/>
+          <w:szCs w:val="18"/>
+        </w:rPr>
+        <w:t xml:space="preserve"> annotation to do so.</w:t>
+      </w:r>
+    </w:p>
+    <w:p>
+      <w:pPr>
+        <w:rPr>
+          <w:sz w:val="18"/>
+          <w:szCs w:val="18"/>
+        </w:rPr>
+      </w:pPr>
+      <w:r>
+        <w:rPr>
+          <w:sz w:val="18"/>
+          <w:szCs w:val="18"/>
+        </w:rPr>
+        <w:t>@Entity</w:t>
+      </w:r>
+    </w:p>
+    <w:p>
+      <w:pPr>
+        <w:rPr>
+          <w:sz w:val="18"/>
+          <w:szCs w:val="18"/>
+        </w:rPr>
+      </w:pPr>
+      <w:r>
+        <w:rPr>
+          <w:sz w:val="18"/>
+          <w:szCs w:val="18"/>
+        </w:rPr>
+        <w:t>public class Employee {</w:t>
+      </w:r>
+    </w:p>
+    <w:p>
+      <w:pPr>
+        <w:rPr>
+          <w:sz w:val="18"/>
+          <w:szCs w:val="18"/>
+        </w:rPr>
+      </w:pPr>
+      <w:r>
+        <w:rPr>
+          <w:sz w:val="18"/>
+          <w:szCs w:val="18"/>
+        </w:rPr>
+        <w:t xml:space="preserve">    @Id</w:t>
+      </w:r>
+    </w:p>
+    <w:p>
+      <w:pPr>
+        <w:rPr>
+          <w:sz w:val="18"/>
+          <w:szCs w:val="18"/>
+        </w:rPr>
+      </w:pPr>
+      <w:r>
+        <w:rPr>
+          <w:sz w:val="18"/>
+          <w:szCs w:val="18"/>
+        </w:rPr>
+        <w:t xml:space="preserve">    @</w:t>
+      </w:r>
+      <w:proofErr w:type="spellStart"/>
+      <w:proofErr w:type="gramStart"/>
+      <w:r>
+        <w:rPr>
+          <w:sz w:val="18"/>
+          <w:szCs w:val="18"/>
+        </w:rPr>
+        <w:t>GeneratedValue</w:t>
+      </w:r>
+      <w:proofErr w:type="spellEnd"/>
+      <w:r>
+        <w:rPr>
+          <w:sz w:val="18"/>
+          <w:szCs w:val="18"/>
+        </w:rPr>
+        <w:t>(</w:t>
+      </w:r>
+      <w:proofErr w:type="gramEnd"/>
+      <w:r>
+        <w:rPr>
+          <w:sz w:val="18"/>
+          <w:szCs w:val="18"/>
+        </w:rPr>
+        <w:t xml:space="preserve">strategy = </w:t>
+      </w:r>
+      <w:proofErr w:type="spellStart"/>
+      <w:r>
+        <w:rPr>
+          <w:sz w:val="18"/>
+          <w:szCs w:val="18"/>
+        </w:rPr>
+        <w:t>GenerationType.AUTO</w:t>
+      </w:r>
+      <w:proofErr w:type="spellEnd"/>
+      <w:r>
+        <w:rPr>
+          <w:sz w:val="18"/>
+          <w:szCs w:val="18"/>
+        </w:rPr>
+        <w:t>)</w:t>
+      </w:r>
+    </w:p>
+    <w:p>
+      <w:pPr>
+        <w:rPr>
+          <w:sz w:val="18"/>
+          <w:szCs w:val="18"/>
+        </w:rPr>
+      </w:pPr>
+      <w:r>
+        <w:rPr>
+          <w:sz w:val="18"/>
+          <w:szCs w:val="18"/>
+        </w:rPr>
+        <w:t xml:space="preserve">    private Long id;</w:t>
+      </w:r>
+    </w:p>
+    <w:p>
+      <w:pPr>
+        <w:rPr>
+          <w:sz w:val="18"/>
+          <w:szCs w:val="18"/>
+        </w:rPr>
+      </w:pPr>
+      <w:r>
+        <w:rPr>
+          <w:sz w:val="18"/>
+          <w:szCs w:val="18"/>
+        </w:rPr>
+        <w:t xml:space="preserve">    @</w:t>
+      </w:r>
+      <w:proofErr w:type="spellStart"/>
+      <w:proofErr w:type="gramStart"/>
+      <w:r>
+        <w:rPr>
+          <w:sz w:val="18"/>
+          <w:szCs w:val="18"/>
+        </w:rPr>
+        <w:t>OneToMany</w:t>
+      </w:r>
+      <w:proofErr w:type="spellEnd"/>
+      <w:r>
+        <w:rPr>
+          <w:sz w:val="18"/>
+          <w:szCs w:val="18"/>
+        </w:rPr>
+        <w:t>(</w:t>
+      </w:r>
+      <w:proofErr w:type="gramEnd"/>
+      <w:r>
+        <w:rPr>
+          <w:sz w:val="18"/>
+          <w:szCs w:val="18"/>
+        </w:rPr>
+        <w:t xml:space="preserve">fetch = </w:t>
+      </w:r>
+      <w:proofErr w:type="spellStart"/>
+      <w:r>
+        <w:rPr>
+          <w:sz w:val="18"/>
+          <w:szCs w:val="18"/>
+        </w:rPr>
+        <w:t>FetchType.LAZY</w:t>
+      </w:r>
+      <w:proofErr w:type="spellEnd"/>
+      <w:r>
+        <w:rPr>
+          <w:sz w:val="18"/>
+          <w:szCs w:val="18"/>
+        </w:rPr>
+        <w:t xml:space="preserve">, </w:t>
+      </w:r>
+      <w:proofErr w:type="spellStart"/>
+      <w:r>
+        <w:rPr>
+          <w:sz w:val="18"/>
+          <w:szCs w:val="18"/>
+        </w:rPr>
+        <w:t>mappedBy</w:t>
+      </w:r>
+      <w:proofErr w:type="spellEnd"/>
+      <w:r>
+        <w:rPr>
+          <w:sz w:val="18"/>
+          <w:szCs w:val="18"/>
+        </w:rPr>
+        <w:t xml:space="preserve"> = "employee")</w:t>
+      </w:r>
+    </w:p>
+    <w:p>
+      <w:pPr>
+        <w:rPr>
+          <w:sz w:val="18"/>
+          <w:szCs w:val="18"/>
+        </w:rPr>
+      </w:pPr>
+      <w:r>
+        <w:rPr>
+          <w:sz w:val="18"/>
+          <w:szCs w:val="18"/>
+        </w:rPr>
+        <w:t xml:space="preserve">    private List&lt;Email&gt; emails;</w:t>
+      </w:r>
+    </w:p>
+    <w:p>
+      <w:pPr>
+        <w:rPr>
+          <w:sz w:val="18"/>
+          <w:szCs w:val="18"/>
+        </w:rPr>
+      </w:pPr>
+      <w:r>
+        <w:rPr>
+          <w:sz w:val="18"/>
+          <w:szCs w:val="18"/>
+        </w:rPr>
+        <w:t xml:space="preserve">    // ...</w:t>
+      </w:r>
+    </w:p>
+    <w:p>
+      <w:pPr>
+        <w:rPr>
+          <w:sz w:val="18"/>
+          <w:szCs w:val="18"/>
+        </w:rPr>
+      </w:pPr>
+      <w:r>
+        <w:rPr>
+          <w:sz w:val="18"/>
+          <w:szCs w:val="18"/>
+        </w:rPr>
+        <w:t>}</w:t>
+      </w:r>
+    </w:p>
+    <w:p>
+      <w:pPr>
+        <w:rPr>
+          <w:sz w:val="18"/>
+          <w:szCs w:val="18"/>
+        </w:rPr>
+      </w:pPr>
+      <w:r>
+        <w:rPr>
+          <w:sz w:val="18"/>
+          <w:szCs w:val="18"/>
+        </w:rPr>
+        <w:t xml:space="preserve">Here, the value of </w:t>
+      </w:r>
+      <w:proofErr w:type="spellStart"/>
+      <w:r>
+        <w:rPr>
+          <w:sz w:val="18"/>
+          <w:szCs w:val="18"/>
+        </w:rPr>
+        <w:t>mappedBy</w:t>
+      </w:r>
+      <w:proofErr w:type="spellEnd"/>
+      <w:r>
+        <w:rPr>
+          <w:sz w:val="18"/>
+          <w:szCs w:val="18"/>
+        </w:rPr>
+        <w:t xml:space="preserve"> is the name of the association-mapping attribute on the owning side.</w:t>
+      </w:r>
+    </w:p>
+    <w:p>
+      <w:pPr>
+        <w:rPr>
+          <w:sz w:val="18"/>
+          <w:szCs w:val="18"/>
+        </w:rPr>
+      </w:pPr>
+      <w:r>
+        <w:rPr>
+          <w:b/>
+          <w:bCs/>
+          <w:sz w:val="18"/>
+          <w:szCs w:val="18"/>
+          <w:u w:val="single"/>
+        </w:rPr>
+        <w:t>Orphan removal Flag True vs ON DELETE CASCADE</w:t>
+      </w:r>
+      <w:r>
+        <w:rPr>
+          <w:b/>
+          <w:bCs/>
+          <w:sz w:val="18"/>
+          <w:szCs w:val="18"/>
+          <w:u w:val="single"/>
+        </w:rPr>
+        <w:t>:</w:t>
+      </w:r>
+    </w:p>
+    <w:p>
+      <w:pPr>
+        <w:rPr>
+          <w:sz w:val="18"/>
+          <w:szCs w:val="18"/>
+        </w:rPr>
+      </w:pPr>
+      <w:proofErr w:type="spellStart"/>
+      <w:r>
+        <w:rPr>
+          <w:sz w:val="18"/>
+          <w:szCs w:val="18"/>
+        </w:rPr>
+        <w:t>orphanRemoval</w:t>
+      </w:r>
+      <w:proofErr w:type="spellEnd"/>
+      <w:r>
+        <w:rPr>
+          <w:sz w:val="18"/>
+          <w:szCs w:val="18"/>
+        </w:rPr>
+        <w:t xml:space="preserve"> has nothing to do with ON DELETE CASCADE.</w:t>
+      </w:r>
+    </w:p>
+    <w:p>
+      <w:pPr>
+        <w:rPr>
+          <w:sz w:val="18"/>
+          <w:szCs w:val="18"/>
+        </w:rPr>
+      </w:pPr>
+      <w:proofErr w:type="spellStart"/>
+      <w:r>
+        <w:rPr>
+          <w:sz w:val="18"/>
+          <w:szCs w:val="18"/>
+        </w:rPr>
+        <w:t>orphanRemoval</w:t>
+      </w:r>
+      <w:proofErr w:type="spellEnd"/>
+      <w:r>
+        <w:rPr>
+          <w:sz w:val="18"/>
+          <w:szCs w:val="18"/>
+        </w:rPr>
+        <w:t xml:space="preserve"> is an entirely ORM-specific thing. It marks "child" entity to be removed when it's no longer referenced from the "parent" entity, e.g. when you remove the child entity from the corresponding collection of the parent entity.</w:t>
+      </w:r>
+    </w:p>
+    <w:p>
+      <w:pPr>
+        <w:rPr>
+          <w:sz w:val="18"/>
+          <w:szCs w:val="18"/>
+        </w:rPr>
+      </w:pPr>
+      <w:r>
+        <w:rPr>
+          <w:sz w:val="18"/>
+          <w:szCs w:val="18"/>
+        </w:rPr>
+        <w:t>ON DELETE CASCADE is a database-specific thing, it deletes the "child" row in the database when the "parent" row is deleted.</w:t>
+      </w:r>
+    </w:p>
+    <w:p>
+      <w:pPr>
+        <w:rPr>
+          <w:b/>
+          <w:bCs/>
+          <w:sz w:val="18"/>
+          <w:szCs w:val="18"/>
+          <w:u w:val="single"/>
+        </w:rPr>
+      </w:pPr>
+      <w:r>
+        <w:rPr>
+          <w:b/>
+          <w:bCs/>
+          <w:sz w:val="18"/>
+          <w:szCs w:val="18"/>
+          <w:u w:val="single"/>
+        </w:rPr>
+        <w:t>Fetch Strategies</w:t>
+      </w:r>
+    </w:p>
+    <w:p>
+      <w:pPr>
+        <w:rPr>
+          <w:sz w:val="18"/>
+          <w:szCs w:val="18"/>
+        </w:rPr>
+      </w:pPr>
+      <w:r>
+        <w:rPr>
+          <w:noProof/>
+        </w:rPr>
+        <w:drawing>
+          <wp:inline distT="0" distB="0" distL="0" distR="0" wp14:anchorId="2B30E006" wp14:editId="69C03116">
+            <wp:extent cx="5943600" cy="1130038"/>
+            <wp:effectExtent l="0" t="0" r="0" b="0"/>
+            <wp:docPr id="2" name="Picture 2"/>
+            <wp:cNvGraphicFramePr>
+              <a:graphicFrameLocks xmlns:a="http://schemas.openxmlformats.org/drawingml/2006/main" noChangeAspect="1"/>
+            </wp:cNvGraphicFramePr>
+            <a:graphic xmlns:a="http://schemas.openxmlformats.org/drawingml/2006/main">
+              <a:graphicData uri="http://schemas.openxmlformats.org/drawingml/2006/picture">
+                <pic:pic xmlns:pic="http://schemas.openxmlformats.org/drawingml/2006/picture">
+                  <pic:nvPicPr>
+                    <pic:cNvPr id="1" name=""/>
+                    <pic:cNvPicPr/>
+                  </pic:nvPicPr>
+                  <pic:blipFill>
+                    <a:blip r:embed="rId12"/>
+                    <a:stretch>
+                      <a:fillRect/>
+                    </a:stretch>
+                  </pic:blipFill>
+                  <pic:spPr>
+                    <a:xfrm>
+                      <a:off x="0" y="0"/>
+                      <a:ext cx="5957995" cy="1132775"/>
+                    </a:xfrm>
+                    <a:prstGeom prst="rect">
+                      <a:avLst/>
+                    </a:prstGeom>
+                  </pic:spPr>
+                </pic:pic>
+              </a:graphicData>
+            </a:graphic>
+          </wp:inline>
+        </w:drawing>
+      </w:r>
+    </w:p>
+    <w:p>
+      <w:pPr>
+        <w:rPr>
+          <w:sz w:val="18"/>
+          <w:szCs w:val="18"/>
+        </w:rPr>
+      </w:pPr>
+      <w:r>
+        <w:rPr>
+          <w:sz w:val="18"/>
+          <w:szCs w:val="18"/>
+        </w:rPr>
+        <w:t xml:space="preserve">EAGER loading of collections means that they are fetched fully at the time their parent is </w:t>
+      </w:r>
+      <w:proofErr w:type="gramStart"/>
+      <w:r>
+        <w:rPr>
+          <w:sz w:val="18"/>
+          <w:szCs w:val="18"/>
+        </w:rPr>
+        <w:t>fetched</w:t>
+      </w:r>
+      <w:r>
+        <w:rPr>
+          <w:sz w:val="18"/>
+          <w:szCs w:val="18"/>
+        </w:rPr>
+        <w:t>(</w:t>
+      </w:r>
+      <w:proofErr w:type="gramEnd"/>
+      <w:r>
+        <w:rPr>
+          <w:sz w:val="18"/>
+          <w:szCs w:val="18"/>
+        </w:rPr>
+        <w:t>No delayed initialization related performance impacts</w:t>
+      </w:r>
+      <w:r>
+        <w:rPr>
+          <w:sz w:val="18"/>
+          <w:szCs w:val="18"/>
+        </w:rPr>
+        <w:t xml:space="preserve"> but Initially l</w:t>
+      </w:r>
+      <w:r>
+        <w:rPr>
+          <w:sz w:val="18"/>
+          <w:szCs w:val="18"/>
+        </w:rPr>
+        <w:t>oading too much unnecessary data might impact performance</w:t>
+      </w:r>
+      <w:r>
+        <w:rPr>
+          <w:sz w:val="18"/>
+          <w:szCs w:val="18"/>
+        </w:rPr>
+        <w:t>)</w:t>
+      </w:r>
+      <w:r>
+        <w:rPr>
+          <w:sz w:val="18"/>
+          <w:szCs w:val="18"/>
+        </w:rPr>
+        <w:t xml:space="preserve">. </w:t>
+      </w:r>
+      <w:proofErr w:type="gramStart"/>
+      <w:r>
+        <w:rPr>
+          <w:sz w:val="18"/>
+          <w:szCs w:val="18"/>
+        </w:rPr>
+        <w:t>So</w:t>
+      </w:r>
+      <w:proofErr w:type="gramEnd"/>
+      <w:r>
+        <w:rPr>
+          <w:sz w:val="18"/>
+          <w:szCs w:val="18"/>
+        </w:rPr>
+        <w:t xml:space="preserve"> if you have Course </w:t>
+      </w:r>
+      <w:r>
+        <w:rPr>
+          <w:sz w:val="18"/>
+          <w:szCs w:val="18"/>
+        </w:rPr>
+        <w:lastRenderedPageBreak/>
+        <w:t>and it has List&lt;Student&gt;, all the students are fetched from the database at the time the Course is fetched.</w:t>
+      </w:r>
+      <w:r>
+        <w:t xml:space="preserve"> </w:t>
+      </w:r>
+      <w:r>
+        <w:rPr>
+          <w:sz w:val="18"/>
+          <w:szCs w:val="18"/>
+        </w:rPr>
+        <w:t>LAZY on the other hand means that the contents of the List are fetched only when you try to access them</w:t>
+      </w:r>
+      <w:r>
+        <w:rPr>
+          <w:sz w:val="18"/>
+          <w:szCs w:val="18"/>
+        </w:rPr>
+        <w:t>(</w:t>
+      </w:r>
+      <w:r>
+        <w:rPr>
+          <w:sz w:val="18"/>
+          <w:szCs w:val="18"/>
+        </w:rPr>
+        <w:t>Initial load time much smaller than in the other approach</w:t>
+      </w:r>
+      <w:r>
+        <w:rPr>
+          <w:sz w:val="18"/>
+          <w:szCs w:val="18"/>
+        </w:rPr>
+        <w:t xml:space="preserve">, </w:t>
+      </w:r>
+      <w:r>
+        <w:rPr>
+          <w:sz w:val="18"/>
+          <w:szCs w:val="18"/>
+        </w:rPr>
+        <w:t>Less memory consumption than in the other approach</w:t>
+      </w:r>
+      <w:r>
+        <w:rPr>
+          <w:sz w:val="18"/>
+          <w:szCs w:val="18"/>
+        </w:rPr>
+        <w:t xml:space="preserve"> but </w:t>
+      </w:r>
+      <w:r>
+        <w:rPr>
+          <w:sz w:val="18"/>
+          <w:szCs w:val="18"/>
+        </w:rPr>
+        <w:t>Delayed initialization might impact performance during unwanted moments</w:t>
+      </w:r>
       <w:bookmarkStart w:id="0" w:name="_GoBack"/>
       <w:bookmarkEnd w:id="0"/>
-    </w:p>
-    <w:p>
-      <w:pPr>
-        <w:rPr>
-          <w:sz w:val="18"/>
-          <w:szCs w:val="18"/>
-        </w:rPr>
-      </w:pPr>
-    </w:p>
-    <w:p>
-      <w:pPr>
-        <w:rPr>
-          <w:sz w:val="18"/>
-          <w:szCs w:val="18"/>
-        </w:rPr>
-      </w:pPr>
+      <w:r>
+        <w:rPr>
+          <w:sz w:val="18"/>
+          <w:szCs w:val="18"/>
+        </w:rPr>
+        <w:t>)</w:t>
+      </w:r>
+      <w:r>
+        <w:rPr>
+          <w:sz w:val="18"/>
+          <w:szCs w:val="18"/>
+        </w:rPr>
+        <w:t xml:space="preserve">. For example, by calling </w:t>
+      </w:r>
+      <w:proofErr w:type="spellStart"/>
+      <w:proofErr w:type="gramStart"/>
+      <w:r>
+        <w:rPr>
+          <w:sz w:val="18"/>
+          <w:szCs w:val="18"/>
+        </w:rPr>
+        <w:t>course.getStudents</w:t>
+      </w:r>
+      <w:proofErr w:type="spellEnd"/>
+      <w:proofErr w:type="gramEnd"/>
+      <w:r>
+        <w:rPr>
+          <w:sz w:val="18"/>
+          <w:szCs w:val="18"/>
+        </w:rPr>
+        <w:t>().iterator().</w:t>
+      </w:r>
+    </w:p>
+    <w:p>
+      <w:pPr>
+        <w:rPr>
+          <w:sz w:val="18"/>
+          <w:szCs w:val="18"/>
+        </w:rPr>
+      </w:pPr>
+      <w:r>
+        <w:rPr>
+          <w:sz w:val="18"/>
+          <w:szCs w:val="18"/>
+        </w:rPr>
+        <w:t>@Entity</w:t>
+      </w:r>
+    </w:p>
+    <w:p>
+      <w:pPr>
+        <w:rPr>
+          <w:sz w:val="18"/>
+          <w:szCs w:val="18"/>
+        </w:rPr>
+      </w:pPr>
+      <w:r>
+        <w:rPr>
+          <w:sz w:val="18"/>
+          <w:szCs w:val="18"/>
+        </w:rPr>
+        <w:t>@</w:t>
+      </w:r>
+      <w:proofErr w:type="gramStart"/>
+      <w:r>
+        <w:rPr>
+          <w:sz w:val="18"/>
+          <w:szCs w:val="18"/>
+        </w:rPr>
+        <w:t>Table(</w:t>
+      </w:r>
+      <w:proofErr w:type="gramEnd"/>
+      <w:r>
+        <w:rPr>
+          <w:sz w:val="18"/>
+          <w:szCs w:val="18"/>
+        </w:rPr>
+        <w:t>name = "USER")</w:t>
+      </w:r>
+    </w:p>
+    <w:p>
+      <w:pPr>
+        <w:rPr>
+          <w:sz w:val="18"/>
+          <w:szCs w:val="18"/>
+        </w:rPr>
+      </w:pPr>
+      <w:r>
+        <w:rPr>
+          <w:sz w:val="18"/>
+          <w:szCs w:val="18"/>
+        </w:rPr>
+        <w:t xml:space="preserve">public class </w:t>
+      </w:r>
+      <w:proofErr w:type="spellStart"/>
+      <w:r>
+        <w:rPr>
+          <w:sz w:val="18"/>
+          <w:szCs w:val="18"/>
+        </w:rPr>
+        <w:t>UserLazy</w:t>
+      </w:r>
+      <w:proofErr w:type="spellEnd"/>
+      <w:r>
+        <w:rPr>
+          <w:sz w:val="18"/>
+          <w:szCs w:val="18"/>
+        </w:rPr>
+        <w:t xml:space="preserve"> implements Serializable {</w:t>
+      </w:r>
+    </w:p>
+    <w:p>
+      <w:pPr>
+        <w:rPr>
+          <w:sz w:val="18"/>
+          <w:szCs w:val="18"/>
+        </w:rPr>
+      </w:pPr>
+      <w:r>
+        <w:rPr>
+          <w:sz w:val="18"/>
+          <w:szCs w:val="18"/>
+        </w:rPr>
+        <w:t xml:space="preserve">    @Id</w:t>
+      </w:r>
+    </w:p>
+    <w:p>
+      <w:pPr>
+        <w:rPr>
+          <w:sz w:val="18"/>
+          <w:szCs w:val="18"/>
+        </w:rPr>
+      </w:pPr>
+      <w:r>
+        <w:rPr>
+          <w:sz w:val="18"/>
+          <w:szCs w:val="18"/>
+        </w:rPr>
+        <w:t xml:space="preserve">    @</w:t>
+      </w:r>
+      <w:proofErr w:type="spellStart"/>
+      <w:r>
+        <w:rPr>
+          <w:sz w:val="18"/>
+          <w:szCs w:val="18"/>
+        </w:rPr>
+        <w:t>GeneratedValue</w:t>
+      </w:r>
+      <w:proofErr w:type="spellEnd"/>
+    </w:p>
+    <w:p>
+      <w:pPr>
+        <w:rPr>
+          <w:sz w:val="18"/>
+          <w:szCs w:val="18"/>
+        </w:rPr>
+      </w:pPr>
+      <w:r>
+        <w:rPr>
+          <w:sz w:val="18"/>
+          <w:szCs w:val="18"/>
+        </w:rPr>
+        <w:t xml:space="preserve">    @</w:t>
+      </w:r>
+      <w:proofErr w:type="gramStart"/>
+      <w:r>
+        <w:rPr>
+          <w:sz w:val="18"/>
+          <w:szCs w:val="18"/>
+        </w:rPr>
+        <w:t>Column(</w:t>
+      </w:r>
+      <w:proofErr w:type="gramEnd"/>
+      <w:r>
+        <w:rPr>
+          <w:sz w:val="18"/>
+          <w:szCs w:val="18"/>
+        </w:rPr>
+        <w:t>name = "USER_ID")</w:t>
+      </w:r>
+    </w:p>
+    <w:p>
+      <w:pPr>
+        <w:rPr>
+          <w:sz w:val="18"/>
+          <w:szCs w:val="18"/>
+        </w:rPr>
+      </w:pPr>
+      <w:r>
+        <w:rPr>
+          <w:sz w:val="18"/>
+          <w:szCs w:val="18"/>
+        </w:rPr>
+        <w:t xml:space="preserve">    private Long </w:t>
+      </w:r>
+      <w:proofErr w:type="spellStart"/>
+      <w:r>
+        <w:rPr>
+          <w:sz w:val="18"/>
+          <w:szCs w:val="18"/>
+        </w:rPr>
+        <w:t>userId</w:t>
+      </w:r>
+      <w:proofErr w:type="spellEnd"/>
+      <w:r>
+        <w:rPr>
+          <w:sz w:val="18"/>
+          <w:szCs w:val="18"/>
+        </w:rPr>
+        <w:t>;</w:t>
+      </w:r>
+    </w:p>
+    <w:p>
+      <w:pPr>
+        <w:rPr>
+          <w:sz w:val="18"/>
+          <w:szCs w:val="18"/>
+        </w:rPr>
+      </w:pPr>
+      <w:r>
+        <w:rPr>
+          <w:sz w:val="18"/>
+          <w:szCs w:val="18"/>
+        </w:rPr>
+        <w:t xml:space="preserve">    @</w:t>
+      </w:r>
+      <w:proofErr w:type="spellStart"/>
+      <w:proofErr w:type="gramStart"/>
+      <w:r>
+        <w:rPr>
+          <w:sz w:val="18"/>
+          <w:szCs w:val="18"/>
+        </w:rPr>
+        <w:t>OneToMany</w:t>
+      </w:r>
+      <w:proofErr w:type="spellEnd"/>
+      <w:r>
+        <w:rPr>
+          <w:sz w:val="18"/>
+          <w:szCs w:val="18"/>
+        </w:rPr>
+        <w:t>(</w:t>
+      </w:r>
+      <w:proofErr w:type="gramEnd"/>
+      <w:r>
+        <w:rPr>
+          <w:sz w:val="18"/>
+          <w:szCs w:val="18"/>
+        </w:rPr>
+        <w:t xml:space="preserve">fetch = </w:t>
+      </w:r>
+      <w:proofErr w:type="spellStart"/>
+      <w:r>
+        <w:rPr>
+          <w:sz w:val="18"/>
+          <w:szCs w:val="18"/>
+        </w:rPr>
+        <w:t>FetchType.LAZY</w:t>
+      </w:r>
+      <w:proofErr w:type="spellEnd"/>
+      <w:r>
+        <w:rPr>
+          <w:sz w:val="18"/>
+          <w:szCs w:val="18"/>
+        </w:rPr>
+        <w:t xml:space="preserve">, </w:t>
+      </w:r>
+      <w:proofErr w:type="spellStart"/>
+      <w:r>
+        <w:rPr>
+          <w:sz w:val="18"/>
+          <w:szCs w:val="18"/>
+        </w:rPr>
+        <w:t>mappedBy</w:t>
+      </w:r>
+      <w:proofErr w:type="spellEnd"/>
+      <w:r>
+        <w:rPr>
+          <w:sz w:val="18"/>
+          <w:szCs w:val="18"/>
+        </w:rPr>
+        <w:t xml:space="preserve"> = "user")</w:t>
+      </w:r>
+    </w:p>
+    <w:p>
+      <w:pPr>
+        <w:rPr>
+          <w:sz w:val="18"/>
+          <w:szCs w:val="18"/>
+        </w:rPr>
+      </w:pPr>
+      <w:r>
+        <w:rPr>
+          <w:sz w:val="18"/>
+          <w:szCs w:val="18"/>
+        </w:rPr>
+        <w:t xml:space="preserve">    private Set&lt;</w:t>
+      </w:r>
+      <w:proofErr w:type="spellStart"/>
+      <w:r>
+        <w:rPr>
+          <w:sz w:val="18"/>
+          <w:szCs w:val="18"/>
+        </w:rPr>
+        <w:t>OrderDetail</w:t>
+      </w:r>
+      <w:proofErr w:type="spellEnd"/>
+      <w:r>
+        <w:rPr>
+          <w:sz w:val="18"/>
+          <w:szCs w:val="18"/>
+        </w:rPr>
+        <w:t xml:space="preserve">&gt; </w:t>
+      </w:r>
+      <w:proofErr w:type="spellStart"/>
+      <w:r>
+        <w:rPr>
+          <w:sz w:val="18"/>
+          <w:szCs w:val="18"/>
+        </w:rPr>
+        <w:t>orderDetail</w:t>
+      </w:r>
+      <w:proofErr w:type="spellEnd"/>
+      <w:r>
+        <w:rPr>
+          <w:sz w:val="18"/>
+          <w:szCs w:val="18"/>
+        </w:rPr>
+        <w:t xml:space="preserve"> = new </w:t>
+      </w:r>
+      <w:proofErr w:type="gramStart"/>
+      <w:r>
+        <w:rPr>
+          <w:sz w:val="18"/>
+          <w:szCs w:val="18"/>
+        </w:rPr>
+        <w:t>HashSet(</w:t>
+      </w:r>
+      <w:proofErr w:type="gramEnd"/>
+      <w:r>
+        <w:rPr>
+          <w:sz w:val="18"/>
+          <w:szCs w:val="18"/>
+        </w:rPr>
+        <w:t>);</w:t>
+      </w:r>
+    </w:p>
+    <w:p>
+      <w:pPr>
+        <w:rPr>
+          <w:sz w:val="18"/>
+          <w:szCs w:val="18"/>
+        </w:rPr>
+      </w:pPr>
+      <w:r>
+        <w:rPr>
+          <w:sz w:val="18"/>
+          <w:szCs w:val="18"/>
+        </w:rPr>
+        <w:t xml:space="preserve">    // standard setters and getters</w:t>
+      </w:r>
+    </w:p>
+    <w:p>
+      <w:pPr>
+        <w:rPr>
+          <w:sz w:val="18"/>
+          <w:szCs w:val="18"/>
+        </w:rPr>
+      </w:pPr>
+      <w:r>
+        <w:rPr>
+          <w:sz w:val="18"/>
+          <w:szCs w:val="18"/>
+        </w:rPr>
+        <w:t xml:space="preserve">    // also override equals and </w:t>
+      </w:r>
+      <w:proofErr w:type="spellStart"/>
+      <w:r>
+        <w:rPr>
+          <w:sz w:val="18"/>
+          <w:szCs w:val="18"/>
+        </w:rPr>
+        <w:t>hashcode</w:t>
+      </w:r>
+      <w:proofErr w:type="spellEnd"/>
+    </w:p>
+    <w:p>
+      <w:pPr>
+        <w:rPr>
+          <w:sz w:val="18"/>
+          <w:szCs w:val="18"/>
+        </w:rPr>
+      </w:pPr>
+      <w:r>
+        <w:rPr>
+          <w:sz w:val="18"/>
+          <w:szCs w:val="18"/>
+        </w:rPr>
+        <w:t>}</w:t>
+      </w:r>
+    </w:p>
+    <w:p>
+      <w:pPr>
+        <w:rPr>
+          <w:sz w:val="18"/>
+          <w:szCs w:val="18"/>
+        </w:rPr>
+      </w:pPr>
+      <w:r>
+        <w:rPr>
+          <w:sz w:val="18"/>
+          <w:szCs w:val="18"/>
+        </w:rPr>
+        <w:t>@Entity</w:t>
+      </w:r>
+    </w:p>
+    <w:p>
+      <w:pPr>
+        <w:rPr>
+          <w:sz w:val="18"/>
+          <w:szCs w:val="18"/>
+        </w:rPr>
+      </w:pPr>
+      <w:r>
+        <w:rPr>
+          <w:sz w:val="18"/>
+          <w:szCs w:val="18"/>
+        </w:rPr>
+        <w:t>@Table (name = "USER_ORDER")</w:t>
+      </w:r>
+    </w:p>
+    <w:p>
+      <w:pPr>
+        <w:rPr>
+          <w:sz w:val="18"/>
+          <w:szCs w:val="18"/>
+        </w:rPr>
+      </w:pPr>
+      <w:r>
+        <w:rPr>
+          <w:sz w:val="18"/>
+          <w:szCs w:val="18"/>
+        </w:rPr>
+        <w:t xml:space="preserve">public class </w:t>
+      </w:r>
+      <w:proofErr w:type="spellStart"/>
+      <w:r>
+        <w:rPr>
+          <w:sz w:val="18"/>
+          <w:szCs w:val="18"/>
+        </w:rPr>
+        <w:t>OrderDetail</w:t>
+      </w:r>
+      <w:proofErr w:type="spellEnd"/>
+      <w:r>
+        <w:rPr>
+          <w:sz w:val="18"/>
+          <w:szCs w:val="18"/>
+        </w:rPr>
+        <w:t xml:space="preserve"> implements Serializable {</w:t>
+      </w:r>
+    </w:p>
+    <w:p>
+      <w:pPr>
+        <w:rPr>
+          <w:sz w:val="18"/>
+          <w:szCs w:val="18"/>
+        </w:rPr>
+      </w:pPr>
+      <w:r>
+        <w:rPr>
+          <w:sz w:val="18"/>
+          <w:szCs w:val="18"/>
+        </w:rPr>
+        <w:t xml:space="preserve">    @Id</w:t>
+      </w:r>
+    </w:p>
+    <w:p>
+      <w:pPr>
+        <w:rPr>
+          <w:sz w:val="18"/>
+          <w:szCs w:val="18"/>
+        </w:rPr>
+      </w:pPr>
+      <w:r>
+        <w:rPr>
+          <w:sz w:val="18"/>
+          <w:szCs w:val="18"/>
+        </w:rPr>
+        <w:t xml:space="preserve">    @</w:t>
+      </w:r>
+      <w:proofErr w:type="spellStart"/>
+      <w:r>
+        <w:rPr>
+          <w:sz w:val="18"/>
+          <w:szCs w:val="18"/>
+        </w:rPr>
+        <w:t>GeneratedValue</w:t>
+      </w:r>
+      <w:proofErr w:type="spellEnd"/>
+    </w:p>
+    <w:p>
+      <w:pPr>
+        <w:rPr>
+          <w:sz w:val="18"/>
+          <w:szCs w:val="18"/>
+        </w:rPr>
+      </w:pPr>
+      <w:r>
+        <w:rPr>
+          <w:sz w:val="18"/>
+          <w:szCs w:val="18"/>
+        </w:rPr>
+        <w:t xml:space="preserve">    @Column(name="ORDER_ID")</w:t>
+      </w:r>
+    </w:p>
+    <w:p>
+      <w:pPr>
+        <w:rPr>
+          <w:sz w:val="18"/>
+          <w:szCs w:val="18"/>
+        </w:rPr>
+      </w:pPr>
+      <w:r>
+        <w:rPr>
+          <w:sz w:val="18"/>
+          <w:szCs w:val="18"/>
+        </w:rPr>
+        <w:t xml:space="preserve">    private Long </w:t>
+      </w:r>
+      <w:proofErr w:type="spellStart"/>
+      <w:r>
+        <w:rPr>
+          <w:sz w:val="18"/>
+          <w:szCs w:val="18"/>
+        </w:rPr>
+        <w:t>orderId</w:t>
+      </w:r>
+      <w:proofErr w:type="spellEnd"/>
+      <w:r>
+        <w:rPr>
+          <w:sz w:val="18"/>
+          <w:szCs w:val="18"/>
+        </w:rPr>
+        <w:t>;</w:t>
+      </w:r>
+    </w:p>
+    <w:p>
+      <w:pPr>
+        <w:rPr>
+          <w:sz w:val="18"/>
+          <w:szCs w:val="18"/>
+        </w:rPr>
+      </w:pPr>
+      <w:r>
+        <w:rPr>
+          <w:sz w:val="18"/>
+          <w:szCs w:val="18"/>
+        </w:rPr>
+        <w:t xml:space="preserve">    @</w:t>
+      </w:r>
+      <w:proofErr w:type="spellStart"/>
+      <w:proofErr w:type="gramStart"/>
+      <w:r>
+        <w:rPr>
+          <w:sz w:val="18"/>
+          <w:szCs w:val="18"/>
+        </w:rPr>
+        <w:t>ManyToOne</w:t>
+      </w:r>
+      <w:proofErr w:type="spellEnd"/>
+      <w:r>
+        <w:rPr>
+          <w:sz w:val="18"/>
+          <w:szCs w:val="18"/>
+        </w:rPr>
+        <w:t>(</w:t>
+      </w:r>
+      <w:proofErr w:type="gramEnd"/>
+      <w:r>
+        <w:rPr>
+          <w:sz w:val="18"/>
+          <w:szCs w:val="18"/>
+        </w:rPr>
+        <w:t xml:space="preserve">fetch = </w:t>
+      </w:r>
+      <w:proofErr w:type="spellStart"/>
+      <w:r>
+        <w:rPr>
+          <w:sz w:val="18"/>
+          <w:szCs w:val="18"/>
+        </w:rPr>
+        <w:t>FetchType.LAZY</w:t>
+      </w:r>
+      <w:proofErr w:type="spellEnd"/>
+      <w:r>
+        <w:rPr>
+          <w:sz w:val="18"/>
+          <w:szCs w:val="18"/>
+        </w:rPr>
+        <w:t>)</w:t>
+      </w:r>
+    </w:p>
+    <w:p>
+      <w:pPr>
+        <w:rPr>
+          <w:sz w:val="18"/>
+          <w:szCs w:val="18"/>
+        </w:rPr>
+      </w:pPr>
+      <w:r>
+        <w:rPr>
+          <w:sz w:val="18"/>
+          <w:szCs w:val="18"/>
+        </w:rPr>
+        <w:t xml:space="preserve">    @</w:t>
+      </w:r>
+      <w:proofErr w:type="spellStart"/>
+      <w:r>
+        <w:rPr>
+          <w:sz w:val="18"/>
+          <w:szCs w:val="18"/>
+        </w:rPr>
+        <w:t>JoinColumn</w:t>
+      </w:r>
+      <w:proofErr w:type="spellEnd"/>
+      <w:r>
+        <w:rPr>
+          <w:sz w:val="18"/>
+          <w:szCs w:val="18"/>
+        </w:rPr>
+        <w:t>(name="USER_ID")</w:t>
+      </w:r>
+    </w:p>
+    <w:p>
+      <w:pPr>
+        <w:rPr>
+          <w:sz w:val="18"/>
+          <w:szCs w:val="18"/>
+        </w:rPr>
+      </w:pPr>
+      <w:r>
+        <w:rPr>
+          <w:sz w:val="18"/>
+          <w:szCs w:val="18"/>
+        </w:rPr>
+        <w:t xml:space="preserve">    private </w:t>
+      </w:r>
+      <w:proofErr w:type="spellStart"/>
+      <w:r>
+        <w:rPr>
+          <w:sz w:val="18"/>
+          <w:szCs w:val="18"/>
+        </w:rPr>
+        <w:t>UserLazy</w:t>
+      </w:r>
+      <w:proofErr w:type="spellEnd"/>
+      <w:r>
+        <w:rPr>
+          <w:sz w:val="18"/>
+          <w:szCs w:val="18"/>
+        </w:rPr>
+        <w:t xml:space="preserve"> user;</w:t>
+      </w:r>
+    </w:p>
+    <w:p>
+      <w:pPr>
+        <w:rPr>
+          <w:sz w:val="18"/>
+          <w:szCs w:val="18"/>
+        </w:rPr>
+      </w:pPr>
+      <w:r>
+        <w:rPr>
+          <w:sz w:val="18"/>
+          <w:szCs w:val="18"/>
+        </w:rPr>
+        <w:t xml:space="preserve">    // standard setters and getters</w:t>
+      </w:r>
+    </w:p>
+    <w:p>
+      <w:pPr>
+        <w:rPr>
+          <w:sz w:val="18"/>
+          <w:szCs w:val="18"/>
+        </w:rPr>
+      </w:pPr>
+      <w:r>
+        <w:rPr>
+          <w:sz w:val="18"/>
+          <w:szCs w:val="18"/>
+        </w:rPr>
+        <w:t xml:space="preserve">    // also override equals and </w:t>
+      </w:r>
+      <w:proofErr w:type="spellStart"/>
+      <w:r>
+        <w:rPr>
+          <w:sz w:val="18"/>
+          <w:szCs w:val="18"/>
+        </w:rPr>
+        <w:t>hashcode</w:t>
+      </w:r>
+      <w:proofErr w:type="spellEnd"/>
+    </w:p>
+    <w:p>
+      <w:pPr>
+        <w:rPr>
+          <w:sz w:val="18"/>
+          <w:szCs w:val="18"/>
+        </w:rPr>
+      </w:pPr>
+      <w:r>
+        <w:rPr>
+          <w:sz w:val="18"/>
+          <w:szCs w:val="18"/>
+        </w:rPr>
+        <w:t>}</w:t>
+      </w:r>
+    </w:p>
+    <w:p>
+      <w:pPr>
+        <w:rPr>
+          <w:sz w:val="18"/>
+          <w:szCs w:val="18"/>
+        </w:rPr>
+      </w:pPr>
+      <w:r>
+        <w:rPr>
+          <w:sz w:val="18"/>
+          <w:szCs w:val="18"/>
+        </w:rPr>
+        <w:t xml:space="preserve">One User can have multiple </w:t>
+      </w:r>
+      <w:proofErr w:type="spellStart"/>
+      <w:r>
+        <w:rPr>
+          <w:sz w:val="18"/>
+          <w:szCs w:val="18"/>
+        </w:rPr>
+        <w:t>OrderDetails</w:t>
+      </w:r>
+      <w:proofErr w:type="spellEnd"/>
+      <w:r>
+        <w:rPr>
+          <w:sz w:val="18"/>
+          <w:szCs w:val="18"/>
+        </w:rPr>
+        <w:t>. In eager loading strategy, if we load the User data, it will also load up all orders associated with it and will store it in a memory</w:t>
+      </w:r>
+      <w:r>
+        <w:rPr>
+          <w:sz w:val="18"/>
+          <w:szCs w:val="18"/>
+        </w:rPr>
+        <w:t xml:space="preserve">. </w:t>
+      </w:r>
+      <w:r>
+        <w:rPr>
+          <w:sz w:val="18"/>
+          <w:szCs w:val="18"/>
+        </w:rPr>
+        <w:t xml:space="preserve">But, when lazy loading is enabled, if we pull up a </w:t>
+      </w:r>
+      <w:proofErr w:type="spellStart"/>
+      <w:r>
+        <w:rPr>
+          <w:sz w:val="18"/>
+          <w:szCs w:val="18"/>
+        </w:rPr>
+        <w:t>UserLazy</w:t>
+      </w:r>
+      <w:proofErr w:type="spellEnd"/>
+      <w:r>
+        <w:rPr>
+          <w:sz w:val="18"/>
+          <w:szCs w:val="18"/>
+        </w:rPr>
+        <w:t xml:space="preserve">, </w:t>
+      </w:r>
+      <w:proofErr w:type="spellStart"/>
+      <w:r>
+        <w:rPr>
+          <w:sz w:val="18"/>
+          <w:szCs w:val="18"/>
+        </w:rPr>
+        <w:t>OrderDetail</w:t>
+      </w:r>
+      <w:proofErr w:type="spellEnd"/>
+      <w:r>
+        <w:rPr>
+          <w:sz w:val="18"/>
+          <w:szCs w:val="18"/>
+        </w:rPr>
+        <w:t xml:space="preserve"> data won't be initialized and loaded into a memory until an explicit call is made to it.</w:t>
+      </w:r>
     </w:p>
     <w:sectPr>
       <w:pgSz w:w="12240" w:h="15840"/>
@@ -7678,6 +10067,95 @@
     </w:lvl>
   </w:abstractNum>
   <w:abstractNum w:abstractNumId="2" w15:restartNumberingAfterBreak="0">
+    <w:nsid w:val="30A03383"/>
+    <w:multiLevelType w:val="hybridMultilevel"/>
+    <w:tmpl w:val="82568D84"/>
+    <w:lvl w:ilvl="0" w:tplc="1009000F">
+      <w:start w:val="1"/>
+      <w:numFmt w:val="decimal"/>
+      <w:lvlText w:val="%1."/>
+      <w:lvlJc w:val="left"/>
+      <w:pPr>
+        <w:ind w:left="720" w:hanging="360"/>
+      </w:pPr>
+      <w:rPr>
+        <w:rFonts w:hint="default"/>
+      </w:rPr>
+    </w:lvl>
+    <w:lvl w:ilvl="1" w:tplc="10090019" w:tentative="1">
+      <w:start w:val="1"/>
+      <w:numFmt w:val="lowerLetter"/>
+      <w:lvlText w:val="%2."/>
+      <w:lvlJc w:val="left"/>
+      <w:pPr>
+        <w:ind w:left="1440" w:hanging="360"/>
+      </w:pPr>
+    </w:lvl>
+    <w:lvl w:ilvl="2" w:tplc="1009001B" w:tentative="1">
+      <w:start w:val="1"/>
+      <w:numFmt w:val="lowerRoman"/>
+      <w:lvlText w:val="%3."/>
+      <w:lvlJc w:val="right"/>
+      <w:pPr>
+        <w:ind w:left="2160" w:hanging="180"/>
+      </w:pPr>
+    </w:lvl>
+    <w:lvl w:ilvl="3" w:tplc="1009000F" w:tentative="1">
+      <w:start w:val="1"/>
+      <w:numFmt w:val="decimal"/>
+      <w:lvlText w:val="%4."/>
+      <w:lvlJc w:val="left"/>
+      <w:pPr>
+        <w:ind w:left="2880" w:hanging="360"/>
+      </w:pPr>
+    </w:lvl>
+    <w:lvl w:ilvl="4" w:tplc="10090019" w:tentative="1">
+      <w:start w:val="1"/>
+      <w:numFmt w:val="lowerLetter"/>
+      <w:lvlText w:val="%5."/>
+      <w:lvlJc w:val="left"/>
+      <w:pPr>
+        <w:ind w:left="3600" w:hanging="360"/>
+      </w:pPr>
+    </w:lvl>
+    <w:lvl w:ilvl="5" w:tplc="1009001B" w:tentative="1">
+      <w:start w:val="1"/>
+      <w:numFmt w:val="lowerRoman"/>
+      <w:lvlText w:val="%6."/>
+      <w:lvlJc w:val="right"/>
+      <w:pPr>
+        <w:ind w:left="4320" w:hanging="180"/>
+      </w:pPr>
+    </w:lvl>
+    <w:lvl w:ilvl="6" w:tplc="1009000F" w:tentative="1">
+      <w:start w:val="1"/>
+      <w:numFmt w:val="decimal"/>
+      <w:lvlText w:val="%7."/>
+      <w:lvlJc w:val="left"/>
+      <w:pPr>
+        <w:ind w:left="5040" w:hanging="360"/>
+      </w:pPr>
+    </w:lvl>
+    <w:lvl w:ilvl="7" w:tplc="10090019" w:tentative="1">
+      <w:start w:val="1"/>
+      <w:numFmt w:val="lowerLetter"/>
+      <w:lvlText w:val="%8."/>
+      <w:lvlJc w:val="left"/>
+      <w:pPr>
+        <w:ind w:left="5760" w:hanging="360"/>
+      </w:pPr>
+    </w:lvl>
+    <w:lvl w:ilvl="8" w:tplc="1009001B" w:tentative="1">
+      <w:start w:val="1"/>
+      <w:numFmt w:val="lowerRoman"/>
+      <w:lvlText w:val="%9."/>
+      <w:lvlJc w:val="right"/>
+      <w:pPr>
+        <w:ind w:left="6480" w:hanging="180"/>
+      </w:pPr>
+    </w:lvl>
+  </w:abstractNum>
+  <w:abstractNum w:abstractNumId="3" w15:restartNumberingAfterBreak="0">
     <w:nsid w:val="590D099D"/>
     <w:multiLevelType w:val="hybridMultilevel"/>
     <w:tmpl w:val="2206ACB8"/>
@@ -7793,10 +10271,13 @@
     <w:abstractNumId w:val="1"/>
   </w:num>
   <w:num w:numId="2">
-    <w:abstractNumId w:val="2"/>
+    <w:abstractNumId w:val="3"/>
   </w:num>
   <w:num w:numId="3">
     <w:abstractNumId w:val="0"/>
+  </w:num>
+  <w:num w:numId="4">
+    <w:abstractNumId w:val="2"/>
   </w:num>
 </w:numbering>
 </file>
@@ -8200,6 +10681,27 @@
     <w:name w:val="Normal"/>
     <w:qFormat/>
   </w:style>
+  <w:style w:type="paragraph" w:styleId="Heading1">
+    <w:name w:val="heading 1"/>
+    <w:basedOn w:val="Normal"/>
+    <w:next w:val="Normal"/>
+    <w:link w:val="Heading1Char"/>
+    <w:uiPriority w:val="9"/>
+    <w:qFormat/>
+    <w:rsid w:val="00233850"/>
+    <w:pPr>
+      <w:keepNext/>
+      <w:keepLines/>
+      <w:spacing w:before="240" w:after="0"/>
+      <w:outlineLvl w:val="0"/>
+    </w:pPr>
+    <w:rPr>
+      <w:rFonts w:asciiTheme="majorHAnsi" w:eastAsiaTheme="majorEastAsia" w:hAnsiTheme="majorHAnsi" w:cstheme="majorBidi"/>
+      <w:color w:val="2F5496" w:themeColor="accent1" w:themeShade="BF"/>
+      <w:sz w:val="32"/>
+      <w:szCs w:val="32"/>
+    </w:rPr>
+  </w:style>
   <w:style w:type="paragraph" w:styleId="Heading2">
     <w:name w:val="heading 2"/>
     <w:basedOn w:val="Normal"/>
@@ -8428,6 +10930,19 @@
     <w:name w:val="hljs-params"/>
     <w:basedOn w:val="DefaultParagraphFont"/>
     <w:rsid w:val="00DA6620"/>
+  </w:style>
+  <w:style w:type="character" w:customStyle="1" w:styleId="Heading1Char">
+    <w:name w:val="Heading 1 Char"/>
+    <w:basedOn w:val="DefaultParagraphFont"/>
+    <w:link w:val="Heading1"/>
+    <w:uiPriority w:val="9"/>
+    <w:rsid w:val="00233850"/>
+    <w:rPr>
+      <w:rFonts w:asciiTheme="majorHAnsi" w:eastAsiaTheme="majorEastAsia" w:hAnsiTheme="majorHAnsi" w:cstheme="majorBidi"/>
+      <w:color w:val="2F5496" w:themeColor="accent1" w:themeShade="BF"/>
+      <w:sz w:val="32"/>
+      <w:szCs w:val="32"/>
+    </w:rPr>
   </w:style>
 </w:styles>
 </file>
@@ -8728,6 +11243,21 @@
 </file>
 
 <file path=customXml/item1.xml><?xml version="1.0" encoding="utf-8"?>
+<p:properties xmlns:p="http://schemas.microsoft.com/office/2006/metadata/properties" xmlns:xsi="http://www.w3.org/2001/XMLSchema-instance" xmlns:pc="http://schemas.microsoft.com/office/infopath/2007/PartnerControls">
+  <documentManagement/>
+</p:properties>
+</file>
+
+<file path=customXml/item2.xml><?xml version="1.0" encoding="utf-8"?>
+<?mso-contentType ?>
+<FormTemplates xmlns="http://schemas.microsoft.com/sharepoint/v3/contenttype/forms">
+  <Display>DocumentLibraryForm</Display>
+  <Edit>DocumentLibraryForm</Edit>
+  <New>DocumentLibraryForm</New>
+</FormTemplates>
+</file>
+
+<file path=customXml/item3.xml><?xml version="1.0" encoding="utf-8"?>
 <ct:contentTypeSchema xmlns:ct="http://schemas.microsoft.com/office/2006/metadata/contentType" xmlns:ma="http://schemas.microsoft.com/office/2006/metadata/properties/metaAttributes" ct:_="" ma:_="" ma:contentTypeName="Document" ma:contentTypeID="0x010100DE0999A1898F984B894A5E585ED0A13E" ma:contentTypeVersion="12" ma:contentTypeDescription="Create a new document." ma:contentTypeScope="" ma:versionID="6c92521a2a6ffc0d4fa63514ad3be886">
   <xsd:schema xmlns:xsd="http://www.w3.org/2001/XMLSchema" xmlns:xs="http://www.w3.org/2001/XMLSchema" xmlns:p="http://schemas.microsoft.com/office/2006/metadata/properties" xmlns:ns3="5b688f8c-ccd5-407c-a160-cf83476b7ac6" xmlns:ns4="a43ace19-a52a-4cff-bb78-72c8f47d8585" targetNamespace="http://schemas.microsoft.com/office/2006/metadata/properties" ma:root="true" ma:fieldsID="30c3df8137c0d4a8fdb747065ad818fc" ns3:_="" ns4:_="">
     <xsd:import namespace="5b688f8c-ccd5-407c-a160-cf83476b7ac6"/>
@@ -8944,22 +11474,24 @@
 </ct:contentTypeSchema>
 </file>
 
-<file path=customXml/item2.xml><?xml version="1.0" encoding="utf-8"?>
-<?mso-contentType ?>
-<FormTemplates xmlns="http://schemas.microsoft.com/sharepoint/v3/contenttype/forms">
-  <Display>DocumentLibraryForm</Display>
-  <Edit>DocumentLibraryForm</Edit>
-  <New>DocumentLibraryForm</New>
-</FormTemplates>
+<file path=customXml/itemProps1.xml><?xml version="1.0" encoding="utf-8"?>
+<ds:datastoreItem xmlns:ds="http://schemas.openxmlformats.org/officeDocument/2006/customXml" ds:itemID="{AA3B8382-0B20-4FEB-86B5-8C8DD7F2DD60}">
+  <ds:schemaRefs>
+    <ds:schemaRef ds:uri="http://schemas.microsoft.com/office/2006/metadata/properties"/>
+    <ds:schemaRef ds:uri="http://schemas.microsoft.com/office/infopath/2007/PartnerControls"/>
+  </ds:schemaRefs>
+</ds:datastoreItem>
 </file>
 
-<file path=customXml/item3.xml><?xml version="1.0" encoding="utf-8"?>
-<p:properties xmlns:p="http://schemas.microsoft.com/office/2006/metadata/properties" xmlns:xsi="http://www.w3.org/2001/XMLSchema-instance" xmlns:pc="http://schemas.microsoft.com/office/infopath/2007/PartnerControls">
-  <documentManagement/>
-</p:properties>
+<file path=customXml/itemProps2.xml><?xml version="1.0" encoding="utf-8"?>
+<ds:datastoreItem xmlns:ds="http://schemas.openxmlformats.org/officeDocument/2006/customXml" ds:itemID="{C6DDD8B8-478D-410E-9386-47B4E2BF5174}">
+  <ds:schemaRefs>
+    <ds:schemaRef ds:uri="http://schemas.microsoft.com/sharepoint/v3/contenttype/forms"/>
+  </ds:schemaRefs>
+</ds:datastoreItem>
 </file>
 
-<file path=customXml/itemProps1.xml><?xml version="1.0" encoding="utf-8"?>
+<file path=customXml/itemProps3.xml><?xml version="1.0" encoding="utf-8"?>
 <ds:datastoreItem xmlns:ds="http://schemas.openxmlformats.org/officeDocument/2006/customXml" ds:itemID="{992E1311-6891-4E6F-96F0-C2C58DD4234A}">
   <ds:schemaRefs>
     <ds:schemaRef ds:uri="http://schemas.microsoft.com/office/2006/metadata/contentType"/>
@@ -8976,21 +11508,4 @@
     <ds:schemaRef ds:uri="http://schemas.microsoft.com/internal/obd"/>
   </ds:schemaRefs>
 </ds:datastoreItem>
-</file>
-
-<file path=customXml/itemProps2.xml><?xml version="1.0" encoding="utf-8"?>
-<ds:datastoreItem xmlns:ds="http://schemas.openxmlformats.org/officeDocument/2006/customXml" ds:itemID="{C6DDD8B8-478D-410E-9386-47B4E2BF5174}">
-  <ds:schemaRefs>
-    <ds:schemaRef ds:uri="http://schemas.microsoft.com/sharepoint/v3/contenttype/forms"/>
-  </ds:schemaRefs>
-</ds:datastoreItem>
-</file>
-
-<file path=customXml/itemProps3.xml><?xml version="1.0" encoding="utf-8"?>
-<ds:datastoreItem xmlns:ds="http://schemas.openxmlformats.org/officeDocument/2006/customXml" ds:itemID="{AA3B8382-0B20-4FEB-86B5-8C8DD7F2DD60}">
-  <ds:schemaRefs>
-    <ds:schemaRef ds:uri="http://schemas.microsoft.com/office/2006/metadata/properties"/>
-    <ds:schemaRef ds:uri="http://schemas.microsoft.com/office/infopath/2007/PartnerControls"/>
-  </ds:schemaRefs>
-</ds:datastoreItem>
 </file>
</xml_diff>